<commit_message>
2nd commit with updated FINAL REPORT
</commit_message>
<xml_diff>
--- a/Reports/CE29x Team Final Product Report.docx
+++ b/Reports/CE29x Team Final Product Report.docx
@@ -1,6 +1,6 @@
 
 <file path=word/document.xml><?xml version="1.0" encoding="utf-8"?>
-<w:document xmlns:wpc="http://schemas.microsoft.com/office/word/2010/wordprocessingCanvas" xmlns:cx="http://schemas.microsoft.com/office/drawing/2014/chartex" xmlns:cx1="http://schemas.microsoft.com/office/drawing/2015/9/8/chartex" xmlns:cx2="http://schemas.microsoft.com/office/drawing/2015/10/21/chartex" xmlns:cx3="http://schemas.microsoft.com/office/drawing/2016/5/9/chartex" xmlns:cx4="http://schemas.microsoft.com/office/drawing/2016/5/10/chartex" xmlns:cx5="http://schemas.microsoft.com/office/drawing/2016/5/11/chartex" xmlns:cx6="http://schemas.microsoft.com/office/drawing/2016/5/12/chartex" xmlns:cx7="http://schemas.microsoft.com/office/drawing/2016/5/13/chartex" xmlns:cx8="http://schemas.microsoft.com/office/drawing/2016/5/14/chartex" xmlns:mc="http://schemas.openxmlformats.org/markup-compatibility/2006" xmlns:aink="http://schemas.microsoft.com/office/drawing/2016/ink" xmlns:am3d="http://schemas.microsoft.com/office/drawing/2017/model3d" xmlns:o="urn:schemas-microsoft-com:office:office" xmlns:r="http://schemas.openxmlformats.org/officeDocument/2006/relationships" xmlns:m="http://schemas.openxmlformats.org/officeDocument/2006/math" xmlns:v="urn:schemas-microsoft-com:vml" xmlns:wp14="http://schemas.microsoft.com/office/word/2010/wordprocessingDrawing" xmlns:wp="http://schemas.openxmlformats.org/drawingml/2006/wordprocessingDrawing" xmlns:w10="urn:schemas-microsoft-com:office:word" xmlns:w="http://schemas.openxmlformats.org/wordprocessingml/2006/main" xmlns:w14="http://schemas.microsoft.com/office/word/2010/wordml" xmlns:w15="http://schemas.microsoft.com/office/word/2012/wordml" xmlns:w16cex="http://schemas.microsoft.com/office/word/2018/wordml/cex" xmlns:w16cid="http://schemas.microsoft.com/office/word/2016/wordml/cid" xmlns:w16="http://schemas.microsoft.com/office/word/2018/wordml" xmlns:w16sdtdh="http://schemas.microsoft.com/office/word/2020/wordml/sdtdatahash" xmlns:w16se="http://schemas.microsoft.com/office/word/2015/wordml/symex" xmlns:wpg="http://schemas.microsoft.com/office/word/2010/wordprocessingGroup" xmlns:wpi="http://schemas.microsoft.com/office/word/2010/wordprocessingInk" xmlns:wne="http://schemas.microsoft.com/office/word/2006/wordml" xmlns:wps="http://schemas.microsoft.com/office/word/2010/wordprocessingShape" mc:Ignorable="w14 w15 w16se w16cid w16 w16cex w16sdtdh wp14">
+<w:document xmlns:wpc="http://schemas.microsoft.com/office/word/2010/wordprocessingCanvas" xmlns:cx="http://schemas.microsoft.com/office/drawing/2014/chartex" xmlns:cx1="http://schemas.microsoft.com/office/drawing/2015/9/8/chartex" xmlns:cx2="http://schemas.microsoft.com/office/drawing/2015/10/21/chartex" xmlns:cx3="http://schemas.microsoft.com/office/drawing/2016/5/9/chartex" xmlns:cx4="http://schemas.microsoft.com/office/drawing/2016/5/10/chartex" xmlns:cx5="http://schemas.microsoft.com/office/drawing/2016/5/11/chartex" xmlns:cx6="http://schemas.microsoft.com/office/drawing/2016/5/12/chartex" xmlns:cx7="http://schemas.microsoft.com/office/drawing/2016/5/13/chartex" xmlns:cx8="http://schemas.microsoft.com/office/drawing/2016/5/14/chartex" xmlns:mc="http://schemas.openxmlformats.org/markup-compatibility/2006" xmlns:aink="http://schemas.microsoft.com/office/drawing/2016/ink" xmlns:am3d="http://schemas.microsoft.com/office/drawing/2017/model3d" xmlns:o="urn:schemas-microsoft-com:office:office" xmlns:oel="http://schemas.microsoft.com/office/2019/extlst" xmlns:r="http://schemas.openxmlformats.org/officeDocument/2006/relationships" xmlns:m="http://schemas.openxmlformats.org/officeDocument/2006/math" xmlns:v="urn:schemas-microsoft-com:vml" xmlns:wp14="http://schemas.microsoft.com/office/word/2010/wordprocessingDrawing" xmlns:wp="http://schemas.openxmlformats.org/drawingml/2006/wordprocessingDrawing" xmlns:w10="urn:schemas-microsoft-com:office:word" xmlns:w="http://schemas.openxmlformats.org/wordprocessingml/2006/main" xmlns:w14="http://schemas.microsoft.com/office/word/2010/wordml" xmlns:w15="http://schemas.microsoft.com/office/word/2012/wordml" xmlns:w16cex="http://schemas.microsoft.com/office/word/2018/wordml/cex" xmlns:w16cid="http://schemas.microsoft.com/office/word/2016/wordml/cid" xmlns:w16="http://schemas.microsoft.com/office/word/2018/wordml" xmlns:w16sdtdh="http://schemas.microsoft.com/office/word/2020/wordml/sdtdatahash" xmlns:w16se="http://schemas.microsoft.com/office/word/2015/wordml/symex" xmlns:wpg="http://schemas.microsoft.com/office/word/2010/wordprocessingGroup" xmlns:wpi="http://schemas.microsoft.com/office/word/2010/wordprocessingInk" xmlns:wne="http://schemas.microsoft.com/office/word/2006/wordml" xmlns:wps="http://schemas.microsoft.com/office/word/2010/wordprocessingShape" mc:Ignorable="w14 w15 w16se w16cid w16 w16cex w16sdtdh wp14">
   <w:body>
     <w:p>
       <w:pPr>
@@ -10,26 +10,27 @@
         <w:t xml:space="preserve">CE29x Team Final Product Report </w:t>
       </w:r>
     </w:p>
-    <w:p/>
+    <w:p>
+      <w:pPr>
+        <w:jc w:val="both"/>
+      </w:pPr>
+    </w:p>
     <w:p>
       <w:r>
         <w:t xml:space="preserve">Team Number: </w:t>
       </w:r>
-    </w:p>
-    <w:p>
-      <w:pPr>
-        <w:rPr>
-          <w:i/>
-        </w:rPr>
-      </w:pPr>
-      <w:r>
-        <w:t xml:space="preserve">Module Code: CE291/CE292/CE293/CE299 </w:t>
-      </w:r>
-      <w:r>
-        <w:rPr>
-          <w:i/>
-        </w:rPr>
-        <w:t>(delete as appropriate)</w:t>
+      <w:r>
+        <w:t>2</w:t>
+      </w:r>
+    </w:p>
+    <w:p>
+      <w:pPr>
+        <w:rPr>
+          <w:i/>
+        </w:rPr>
+      </w:pPr>
+      <w:r>
+        <w:t>Module Code: CE291</w:t>
       </w:r>
       <w:r>
         <w:br/>
@@ -45,12 +46,14 @@
       <w:r>
         <w:t xml:space="preserve"> URL:  </w:t>
       </w:r>
-      <w:r>
-        <w:rPr>
-          <w:i/>
-        </w:rPr>
-        <w:t>Include link to your team’s repository</w:t>
-      </w:r>
+      <w:hyperlink r:id="rId8" w:history="1">
+        <w:r>
+          <w:rPr>
+            <w:rStyle w:val="Hyperlink"/>
+          </w:rPr>
+          <w:t>nPwi/UpdatedCE291 (github.com)</w:t>
+        </w:r>
+      </w:hyperlink>
     </w:p>
     <w:p>
       <w:proofErr w:type="spellStart"/>
@@ -61,26 +64,14 @@
       <w:r>
         <w:t xml:space="preserve"> Project URL: </w:t>
       </w:r>
-      <w:r>
-        <w:rPr>
-          <w:i/>
-        </w:rPr>
-        <w:t xml:space="preserve">Include link to your team’s </w:t>
-      </w:r>
-      <w:proofErr w:type="spellStart"/>
-      <w:r>
-        <w:rPr>
-          <w:i/>
-        </w:rPr>
-        <w:t>jira</w:t>
-      </w:r>
-      <w:proofErr w:type="spellEnd"/>
-      <w:r>
-        <w:rPr>
-          <w:i/>
-        </w:rPr>
-        <w:t xml:space="preserve"> project</w:t>
-      </w:r>
+      <w:hyperlink r:id="rId9" w:history="1">
+        <w:r>
+          <w:rPr>
+            <w:rStyle w:val="Hyperlink"/>
+          </w:rPr>
+          <w:t>CE2 board - Agile Board - Jira (atlassian.net)</w:t>
+        </w:r>
+      </w:hyperlink>
     </w:p>
     <w:p>
       <w:r>
@@ -103,7 +94,7 @@
         <w:rPr>
           <w:i/>
         </w:rPr>
-        <w:t>Student 1</w:t>
+        <w:t>Pwi Yao He, Nicholas</w:t>
       </w:r>
     </w:p>
     <w:p>
@@ -121,7 +112,7 @@
         <w:rPr>
           <w:i/>
         </w:rPr>
-        <w:t>Student 2</w:t>
+        <w:t>Ong Li Zhen</w:t>
       </w:r>
     </w:p>
     <w:p>
@@ -139,7 +130,7 @@
         <w:rPr>
           <w:i/>
         </w:rPr>
-        <w:t>Student 3</w:t>
+        <w:t>Jason Haw Chin Wei</w:t>
       </w:r>
     </w:p>
     <w:p>
@@ -157,7 +148,7 @@
         <w:rPr>
           <w:i/>
         </w:rPr>
-        <w:t>Student 4</w:t>
+        <w:t>Wilson Low</w:t>
       </w:r>
     </w:p>
     <w:p>
@@ -175,165 +166,397 @@
         <w:rPr>
           <w:i/>
         </w:rPr>
-        <w:t>Student 5</w:t>
-      </w:r>
-    </w:p>
-    <w:p>
-      <w:pPr>
-        <w:pStyle w:val="ListParagraph"/>
+        <w:t xml:space="preserve">Yap Choo </w:t>
+      </w:r>
+      <w:proofErr w:type="spellStart"/>
+      <w:r>
+        <w:rPr>
+          <w:i/>
+        </w:rPr>
+        <w:t>Kiat</w:t>
+      </w:r>
+      <w:proofErr w:type="spellEnd"/>
+    </w:p>
+    <w:p>
+      <w:r>
+        <w:t xml:space="preserve">Document URL:  </w:t>
+      </w:r>
+      <w:r>
+        <w:rPr>
+          <w:i/>
+        </w:rPr>
+        <w:t xml:space="preserve">Include a </w:t>
+      </w:r>
+      <w:proofErr w:type="spellStart"/>
+      <w:r>
+        <w:rPr>
+          <w:i/>
+        </w:rPr>
+        <w:t>gitlab</w:t>
+      </w:r>
+      <w:proofErr w:type="spellEnd"/>
+      <w:r>
+        <w:rPr>
+          <w:i/>
+        </w:rPr>
+        <w:t xml:space="preserve"> URL to the working version of this Word document.</w:t>
+      </w:r>
+    </w:p>
+    <w:p>
+      <w:pPr>
+        <w:pStyle w:val="Heading2"/>
         <w:numPr>
           <w:ilvl w:val="0"/>
-          <w:numId w:val="1"/>
+          <w:numId w:val="5"/>
         </w:numPr>
-        <w:rPr>
-          <w:i/>
-        </w:rPr>
-      </w:pPr>
-      <w:r>
-        <w:rPr>
-          <w:i/>
-        </w:rPr>
-        <w:t>Student 6</w:t>
-      </w:r>
-    </w:p>
-    <w:p>
-      <w:r>
-        <w:t xml:space="preserve">Document URL:  </w:t>
-      </w:r>
-      <w:r>
-        <w:rPr>
-          <w:i/>
-        </w:rPr>
-        <w:t xml:space="preserve">Include a </w:t>
-      </w:r>
-      <w:proofErr w:type="spellStart"/>
-      <w:r>
-        <w:rPr>
-          <w:i/>
-        </w:rPr>
-        <w:t>gitlab</w:t>
-      </w:r>
-      <w:proofErr w:type="spellEnd"/>
-      <w:r>
-        <w:rPr>
-          <w:i/>
-        </w:rPr>
-        <w:t xml:space="preserve"> URL to the working version of this Word document.</w:t>
-      </w:r>
-    </w:p>
-    <w:p>
-      <w:pPr>
-        <w:pStyle w:val="Heading1"/>
-        <w:numPr>
-          <w:ilvl w:val="0"/>
-          <w:numId w:val="2"/>
-        </w:numPr>
       </w:pPr>
       <w:r>
         <w:t>Final Product Demonstration</w:t>
       </w:r>
     </w:p>
     <w:p>
-      <w:r>
-        <w:rPr>
-          <w:i/>
-        </w:rPr>
-        <w:t xml:space="preserve">Include here a </w:t>
-      </w:r>
-      <w:r>
-        <w:rPr>
-          <w:b/>
-          <w:i/>
-        </w:rPr>
-        <w:t>permalink</w:t>
-      </w:r>
-      <w:r>
-        <w:rPr>
-          <w:i/>
-        </w:rPr>
-        <w:t xml:space="preserve"> to your </w:t>
-      </w:r>
-      <w:proofErr w:type="gramStart"/>
-      <w:r>
-        <w:rPr>
-          <w:i/>
-        </w:rPr>
-        <w:t xml:space="preserve">team’s </w:t>
-      </w:r>
-      <w:r>
-        <w:rPr>
-          <w:b/>
-          <w:bCs/>
-          <w:i/>
-        </w:rPr>
-        <w:t xml:space="preserve"> ProductDemonstration.md</w:t>
-      </w:r>
-      <w:proofErr w:type="gramEnd"/>
-      <w:r>
-        <w:rPr>
-          <w:i/>
-        </w:rPr>
-        <w:t xml:space="preserve"> document</w:t>
-      </w:r>
-      <w:r>
-        <w:rPr>
-          <w:bCs/>
-          <w:i/>
-        </w:rPr>
-        <w:t>.</w:t>
-      </w:r>
-    </w:p>
-    <w:p>
-      <w:r>
-        <w:rPr>
-          <w:i/>
-        </w:rPr>
-        <w:t>Model your markdown d</w:t>
-      </w:r>
-      <w:r>
-        <w:rPr>
-          <w:i/>
-        </w:rPr>
-        <w:t xml:space="preserve">ocument on the file </w:t>
-      </w:r>
-      <w:hyperlink r:id="rId8">
+      <w:pPr>
+        <w:pStyle w:val="Heading3"/>
+      </w:pPr>
+      <w:r>
+        <w:t xml:space="preserve">Permalink: </w:t>
+      </w:r>
+      <w:hyperlink r:id="rId10" w:history="1">
         <w:r>
           <w:rPr>
             <w:rStyle w:val="Hyperlink"/>
-            <w:i/>
           </w:rPr>
-          <w:t>https://cseegit.essex.ac.uk/mhfair/ce29x_markdown_templates/-/blob/master/FinalProduct/ProductDemonstratio</w:t>
-        </w:r>
-        <w:r>
-          <w:rPr>
-            <w:rStyle w:val="Hyperlink"/>
-            <w:i/>
-          </w:rPr>
-          <w:t>n.md</w:t>
+          <w:t>https://github.com/nPwi/UpdatedCE291/blob/164f6d5a3fd2d50572d88983117ce1176ecf6954/Markdowns/Final%20Product/07%20FinalProduct%20ProductDemonstration.md</w:t>
         </w:r>
       </w:hyperlink>
-      <w:r>
-        <w:rPr>
-          <w:i/>
+    </w:p>
+    <w:p/>
+    <w:p>
+      <w:r>
+        <w:rPr>
+          <w:noProof/>
+        </w:rPr>
+        <w:lastRenderedPageBreak/>
+        <w:drawing>
+          <wp:inline distT="0" distB="0" distL="0" distR="0" wp14:anchorId="435346D0" wp14:editId="68253A66">
+            <wp:extent cx="5731510" cy="5524500"/>
+            <wp:effectExtent l="114300" t="133350" r="116840" b="133350"/>
+            <wp:docPr id="7" name="Picture 7" descr="Graphical user interface, text, application&#10;&#10;Description automatically generated"/>
+            <wp:cNvGraphicFramePr>
+              <a:graphicFrameLocks xmlns:a="http://schemas.openxmlformats.org/drawingml/2006/main" noChangeAspect="1"/>
+            </wp:cNvGraphicFramePr>
+            <a:graphic xmlns:a="http://schemas.openxmlformats.org/drawingml/2006/main">
+              <a:graphicData uri="http://schemas.openxmlformats.org/drawingml/2006/picture">
+                <pic:pic xmlns:pic="http://schemas.openxmlformats.org/drawingml/2006/picture">
+                  <pic:nvPicPr>
+                    <pic:cNvPr id="7" name="Picture 7" descr="Graphical user interface, text, application&#10;&#10;Description automatically generated"/>
+                    <pic:cNvPicPr/>
+                  </pic:nvPicPr>
+                  <pic:blipFill>
+                    <a:blip r:embed="rId11"/>
+                    <a:stretch>
+                      <a:fillRect/>
+                    </a:stretch>
+                  </pic:blipFill>
+                  <pic:spPr>
+                    <a:xfrm>
+                      <a:off x="0" y="0"/>
+                      <a:ext cx="5731510" cy="5524500"/>
+                    </a:xfrm>
+                    <a:prstGeom prst="rect">
+                      <a:avLst/>
+                    </a:prstGeom>
+                    <a:effectLst>
+                      <a:outerShdw blurRad="63500" sx="102000" sy="102000" algn="ctr" rotWithShape="0">
+                        <a:prstClr val="black">
+                          <a:alpha val="40000"/>
+                        </a:prstClr>
+                      </a:outerShdw>
+                    </a:effectLst>
+                  </pic:spPr>
+                </pic:pic>
+              </a:graphicData>
+            </a:graphic>
+          </wp:inline>
+        </w:drawing>
+      </w:r>
+    </w:p>
+    <w:p>
+      <w:pPr>
+        <w:rPr>
+          <w:noProof/>
+        </w:rPr>
+      </w:pPr>
+      <w:r>
+        <w:rPr>
+          <w:noProof/>
+        </w:rPr>
+        <w:lastRenderedPageBreak/>
+        <w:drawing>
+          <wp:inline distT="0" distB="0" distL="0" distR="0" wp14:anchorId="09FDBF0C" wp14:editId="61DF1E3F">
+            <wp:extent cx="5731510" cy="6049645"/>
+            <wp:effectExtent l="114300" t="133350" r="116840" b="141605"/>
+            <wp:docPr id="8" name="Picture 8" descr="Chart, bar chart&#10;&#10;Description automatically generated"/>
+            <wp:cNvGraphicFramePr>
+              <a:graphicFrameLocks xmlns:a="http://schemas.openxmlformats.org/drawingml/2006/main" noChangeAspect="1"/>
+            </wp:cNvGraphicFramePr>
+            <a:graphic xmlns:a="http://schemas.openxmlformats.org/drawingml/2006/main">
+              <a:graphicData uri="http://schemas.openxmlformats.org/drawingml/2006/picture">
+                <pic:pic xmlns:pic="http://schemas.openxmlformats.org/drawingml/2006/picture">
+                  <pic:nvPicPr>
+                    <pic:cNvPr id="8" name="Picture 8" descr="Chart, bar chart&#10;&#10;Description automatically generated"/>
+                    <pic:cNvPicPr/>
+                  </pic:nvPicPr>
+                  <pic:blipFill>
+                    <a:blip r:embed="rId12"/>
+                    <a:stretch>
+                      <a:fillRect/>
+                    </a:stretch>
+                  </pic:blipFill>
+                  <pic:spPr>
+                    <a:xfrm>
+                      <a:off x="0" y="0"/>
+                      <a:ext cx="5731510" cy="6049645"/>
+                    </a:xfrm>
+                    <a:prstGeom prst="rect">
+                      <a:avLst/>
+                    </a:prstGeom>
+                    <a:effectLst>
+                      <a:outerShdw blurRad="63500" sx="102000" sy="102000" algn="ctr" rotWithShape="0">
+                        <a:prstClr val="black">
+                          <a:alpha val="40000"/>
+                        </a:prstClr>
+                      </a:outerShdw>
+                    </a:effectLst>
+                  </pic:spPr>
+                </pic:pic>
+              </a:graphicData>
+            </a:graphic>
+          </wp:inline>
+        </w:drawing>
+      </w:r>
+      <w:r>
+        <w:rPr>
+          <w:noProof/>
         </w:rPr>
         <w:t xml:space="preserve"> </w:t>
       </w:r>
-    </w:p>
-    <w:p>
-      <w:pPr>
-        <w:pStyle w:val="ListParagraph"/>
+      <w:r>
+        <w:rPr>
+          <w:noProof/>
+        </w:rPr>
+        <w:lastRenderedPageBreak/>
+        <w:drawing>
+          <wp:inline distT="0" distB="0" distL="0" distR="0" wp14:anchorId="7CEC3E63" wp14:editId="278F3017">
+            <wp:extent cx="5731510" cy="6116320"/>
+            <wp:effectExtent l="114300" t="133350" r="116840" b="132080"/>
+            <wp:docPr id="9" name="Picture 9" descr="A picture containing text, yellow, cabinet&#10;&#10;Description automatically generated"/>
+            <wp:cNvGraphicFramePr>
+              <a:graphicFrameLocks xmlns:a="http://schemas.openxmlformats.org/drawingml/2006/main" noChangeAspect="1"/>
+            </wp:cNvGraphicFramePr>
+            <a:graphic xmlns:a="http://schemas.openxmlformats.org/drawingml/2006/main">
+              <a:graphicData uri="http://schemas.openxmlformats.org/drawingml/2006/picture">
+                <pic:pic xmlns:pic="http://schemas.openxmlformats.org/drawingml/2006/picture">
+                  <pic:nvPicPr>
+                    <pic:cNvPr id="9" name="Picture 9" descr="A picture containing text, yellow, cabinet&#10;&#10;Description automatically generated"/>
+                    <pic:cNvPicPr/>
+                  </pic:nvPicPr>
+                  <pic:blipFill>
+                    <a:blip r:embed="rId13"/>
+                    <a:stretch>
+                      <a:fillRect/>
+                    </a:stretch>
+                  </pic:blipFill>
+                  <pic:spPr>
+                    <a:xfrm>
+                      <a:off x="0" y="0"/>
+                      <a:ext cx="5731510" cy="6116320"/>
+                    </a:xfrm>
+                    <a:prstGeom prst="rect">
+                      <a:avLst/>
+                    </a:prstGeom>
+                    <a:effectLst>
+                      <a:outerShdw blurRad="63500" sx="102000" sy="102000" algn="ctr" rotWithShape="0">
+                        <a:prstClr val="black">
+                          <a:alpha val="40000"/>
+                        </a:prstClr>
+                      </a:outerShdw>
+                    </a:effectLst>
+                  </pic:spPr>
+                </pic:pic>
+              </a:graphicData>
+            </a:graphic>
+          </wp:inline>
+        </w:drawing>
+      </w:r>
+    </w:p>
+    <w:p>
+      <w:r>
+        <w:rPr>
+          <w:noProof/>
+        </w:rPr>
+        <w:lastRenderedPageBreak/>
+        <w:drawing>
+          <wp:inline distT="0" distB="0" distL="0" distR="0" wp14:anchorId="70B0F0EB" wp14:editId="7EEC0EB3">
+            <wp:extent cx="5731510" cy="5572760"/>
+            <wp:effectExtent l="114300" t="133350" r="116840" b="142240"/>
+            <wp:docPr id="10" name="Picture 10" descr="Graphical user interface, application&#10;&#10;Description automatically generated"/>
+            <wp:cNvGraphicFramePr>
+              <a:graphicFrameLocks xmlns:a="http://schemas.openxmlformats.org/drawingml/2006/main" noChangeAspect="1"/>
+            </wp:cNvGraphicFramePr>
+            <a:graphic xmlns:a="http://schemas.openxmlformats.org/drawingml/2006/main">
+              <a:graphicData uri="http://schemas.openxmlformats.org/drawingml/2006/picture">
+                <pic:pic xmlns:pic="http://schemas.openxmlformats.org/drawingml/2006/picture">
+                  <pic:nvPicPr>
+                    <pic:cNvPr id="10" name="Picture 10" descr="Graphical user interface, application&#10;&#10;Description automatically generated"/>
+                    <pic:cNvPicPr/>
+                  </pic:nvPicPr>
+                  <pic:blipFill>
+                    <a:blip r:embed="rId14"/>
+                    <a:stretch>
+                      <a:fillRect/>
+                    </a:stretch>
+                  </pic:blipFill>
+                  <pic:spPr>
+                    <a:xfrm>
+                      <a:off x="0" y="0"/>
+                      <a:ext cx="5731510" cy="5572760"/>
+                    </a:xfrm>
+                    <a:prstGeom prst="rect">
+                      <a:avLst/>
+                    </a:prstGeom>
+                    <a:effectLst>
+                      <a:outerShdw blurRad="63500" sx="102000" sy="102000" algn="ctr" rotWithShape="0">
+                        <a:prstClr val="black">
+                          <a:alpha val="40000"/>
+                        </a:prstClr>
+                      </a:outerShdw>
+                    </a:effectLst>
+                  </pic:spPr>
+                </pic:pic>
+              </a:graphicData>
+            </a:graphic>
+          </wp:inline>
+        </w:drawing>
+      </w:r>
+      <w:r>
+        <w:rPr>
+          <w:noProof/>
+        </w:rPr>
+        <w:t xml:space="preserve"> </w:t>
+      </w:r>
+      <w:r>
+        <w:rPr>
+          <w:noProof/>
+        </w:rPr>
+        <w:lastRenderedPageBreak/>
+        <w:drawing>
+          <wp:inline distT="0" distB="0" distL="0" distR="0" wp14:anchorId="694B5A8C" wp14:editId="17FE4F01">
+            <wp:extent cx="5731510" cy="5853430"/>
+            <wp:effectExtent l="114300" t="133350" r="116840" b="128270"/>
+            <wp:docPr id="11" name="Picture 11" descr="A picture containing chart&#10;&#10;Description automatically generated"/>
+            <wp:cNvGraphicFramePr>
+              <a:graphicFrameLocks xmlns:a="http://schemas.openxmlformats.org/drawingml/2006/main" noChangeAspect="1"/>
+            </wp:cNvGraphicFramePr>
+            <a:graphic xmlns:a="http://schemas.openxmlformats.org/drawingml/2006/main">
+              <a:graphicData uri="http://schemas.openxmlformats.org/drawingml/2006/picture">
+                <pic:pic xmlns:pic="http://schemas.openxmlformats.org/drawingml/2006/picture">
+                  <pic:nvPicPr>
+                    <pic:cNvPr id="11" name="Picture 11" descr="A picture containing chart&#10;&#10;Description automatically generated"/>
+                    <pic:cNvPicPr/>
+                  </pic:nvPicPr>
+                  <pic:blipFill>
+                    <a:blip r:embed="rId15"/>
+                    <a:stretch>
+                      <a:fillRect/>
+                    </a:stretch>
+                  </pic:blipFill>
+                  <pic:spPr>
+                    <a:xfrm>
+                      <a:off x="0" y="0"/>
+                      <a:ext cx="5731510" cy="5853430"/>
+                    </a:xfrm>
+                    <a:prstGeom prst="rect">
+                      <a:avLst/>
+                    </a:prstGeom>
+                    <a:effectLst>
+                      <a:outerShdw blurRad="63500" sx="102000" sy="102000" algn="ctr" rotWithShape="0">
+                        <a:prstClr val="black">
+                          <a:alpha val="40000"/>
+                        </a:prstClr>
+                      </a:outerShdw>
+                    </a:effectLst>
+                  </pic:spPr>
+                </pic:pic>
+              </a:graphicData>
+            </a:graphic>
+          </wp:inline>
+        </w:drawing>
+      </w:r>
+      <w:r>
+        <w:rPr>
+          <w:noProof/>
+        </w:rPr>
+        <w:t xml:space="preserve"> </w:t>
+      </w:r>
+      <w:r>
+        <w:rPr>
+          <w:noProof/>
+        </w:rPr>
+        <w:lastRenderedPageBreak/>
+        <w:drawing>
+          <wp:inline distT="0" distB="0" distL="0" distR="0" wp14:anchorId="45387E32" wp14:editId="3FF42780">
+            <wp:extent cx="5731510" cy="5407660"/>
+            <wp:effectExtent l="114300" t="133350" r="116840" b="135890"/>
+            <wp:docPr id="12" name="Picture 12" descr="A picture containing text&#10;&#10;Description automatically generated"/>
+            <wp:cNvGraphicFramePr>
+              <a:graphicFrameLocks xmlns:a="http://schemas.openxmlformats.org/drawingml/2006/main" noChangeAspect="1"/>
+            </wp:cNvGraphicFramePr>
+            <a:graphic xmlns:a="http://schemas.openxmlformats.org/drawingml/2006/main">
+              <a:graphicData uri="http://schemas.openxmlformats.org/drawingml/2006/picture">
+                <pic:pic xmlns:pic="http://schemas.openxmlformats.org/drawingml/2006/picture">
+                  <pic:nvPicPr>
+                    <pic:cNvPr id="12" name="Picture 12" descr="A picture containing text&#10;&#10;Description automatically generated"/>
+                    <pic:cNvPicPr/>
+                  </pic:nvPicPr>
+                  <pic:blipFill>
+                    <a:blip r:embed="rId16"/>
+                    <a:stretch>
+                      <a:fillRect/>
+                    </a:stretch>
+                  </pic:blipFill>
+                  <pic:spPr>
+                    <a:xfrm>
+                      <a:off x="0" y="0"/>
+                      <a:ext cx="5731510" cy="5407660"/>
+                    </a:xfrm>
+                    <a:prstGeom prst="rect">
+                      <a:avLst/>
+                    </a:prstGeom>
+                    <a:effectLst>
+                      <a:outerShdw blurRad="63500" sx="102000" sy="102000" algn="ctr" rotWithShape="0">
+                        <a:prstClr val="black">
+                          <a:alpha val="40000"/>
+                        </a:prstClr>
+                      </a:outerShdw>
+                    </a:effectLst>
+                  </pic:spPr>
+                </pic:pic>
+              </a:graphicData>
+            </a:graphic>
+          </wp:inline>
+        </w:drawing>
+      </w:r>
+    </w:p>
+    <w:p>
+      <w:pPr>
+        <w:pStyle w:val="Heading2"/>
         <w:numPr>
           <w:ilvl w:val="0"/>
-          <w:numId w:val="2"/>
+          <w:numId w:val="5"/>
         </w:numPr>
       </w:pPr>
       <w:r>
-        <w:rPr>
-          <w:rFonts w:asciiTheme="majorHAnsi" w:eastAsiaTheme="majorEastAsia" w:hAnsiTheme="majorHAnsi" w:cstheme="majorBidi"/>
-          <w:color w:val="2E74B5" w:themeColor="accent1" w:themeShade="BF"/>
-          <w:sz w:val="32"/>
-          <w:szCs w:val="32"/>
-        </w:rPr>
         <w:t>Project Management Log</w:t>
       </w:r>
     </w:p>
@@ -384,15 +607,9 @@
         <w:rPr>
           <w:i/>
         </w:rPr>
-        <w:t xml:space="preserve">Model your markdown document on the </w:t>
-      </w:r>
-      <w:r>
-        <w:rPr>
-          <w:i/>
-        </w:rPr>
-        <w:t xml:space="preserve">file </w:t>
-      </w:r>
-      <w:hyperlink r:id="rId9">
+        <w:t xml:space="preserve">Model your markdown document on the file </w:t>
+      </w:r>
+      <w:hyperlink r:id="rId17">
         <w:r>
           <w:rPr>
             <w:rStyle w:val="Hyperlink"/>
@@ -433,19 +650,13 @@
     </w:p>
     <w:p>
       <w:pPr>
-        <w:pStyle w:val="ListParagraph"/>
+        <w:pStyle w:val="Heading2"/>
         <w:numPr>
           <w:ilvl w:val="0"/>
-          <w:numId w:val="2"/>
+          <w:numId w:val="5"/>
         </w:numPr>
       </w:pPr>
       <w:r>
-        <w:rPr>
-          <w:rFonts w:asciiTheme="majorHAnsi" w:eastAsiaTheme="majorEastAsia" w:hAnsiTheme="majorHAnsi" w:cstheme="majorBidi"/>
-          <w:color w:val="2E74B5" w:themeColor="accent1" w:themeShade="BF"/>
-          <w:sz w:val="32"/>
-          <w:szCs w:val="32"/>
-        </w:rPr>
         <w:t>Team Effort Log</w:t>
       </w:r>
     </w:p>
@@ -502,30 +713,16 @@
         <w:rPr>
           <w:i/>
         </w:rPr>
-        <w:t xml:space="preserve">Model your markdown document on the </w:t>
-      </w:r>
-      <w:r>
-        <w:rPr>
-          <w:i/>
-        </w:rPr>
-        <w:t xml:space="preserve">file </w:t>
-      </w:r>
-      <w:hyperlink r:id="rId10">
+        <w:t xml:space="preserve">Model your markdown document on the file </w:t>
+      </w:r>
+      <w:hyperlink r:id="rId18">
         <w:r>
           <w:rPr>
             <w:rStyle w:val="Hyperlink"/>
             <w:i/>
             <w:color w:val="auto"/>
           </w:rPr>
-          <w:t>https://cseegit.essex.ac.uk/mhfair/ce29x_markdown_templates/-/blo</w:t>
-        </w:r>
-        <w:r>
-          <w:rPr>
-            <w:rStyle w:val="Hyperlink"/>
-            <w:i/>
-            <w:color w:val="auto"/>
-          </w:rPr>
-          <w:t>b/master/FinalProduct/TeamEffortLog.md</w:t>
+          <w:t>https://cseegit.essex.ac.uk/mhfair/ce29x_markdown_templates/-/blob/master/FinalProduct/TeamEffortLog.md</w:t>
         </w:r>
       </w:hyperlink>
       <w:r>
@@ -561,19 +758,14 @@
     </w:p>
     <w:p>
       <w:pPr>
-        <w:pStyle w:val="ListParagraph"/>
+        <w:pStyle w:val="Heading2"/>
         <w:numPr>
           <w:ilvl w:val="0"/>
-          <w:numId w:val="2"/>
+          <w:numId w:val="5"/>
         </w:numPr>
       </w:pPr>
       <w:r>
-        <w:rPr>
-          <w:rFonts w:asciiTheme="majorHAnsi" w:eastAsiaTheme="majorEastAsia" w:hAnsiTheme="majorHAnsi" w:cstheme="majorBidi"/>
-          <w:color w:val="2E74B5" w:themeColor="accent1" w:themeShade="BF"/>
-          <w:sz w:val="32"/>
-          <w:szCs w:val="32"/>
-        </w:rPr>
+        <w:lastRenderedPageBreak/>
         <w:t>Product Implementation Report</w:t>
       </w:r>
     </w:p>
@@ -582,7 +774,6 @@
         <w:rPr>
           <w:i/>
         </w:rPr>
-        <w:lastRenderedPageBreak/>
         <w:t xml:space="preserve">Include here a </w:t>
       </w:r>
       <w:r>
@@ -625,15 +816,9 @@
         <w:rPr>
           <w:i/>
         </w:rPr>
-        <w:t xml:space="preserve">Model your markdown document on the </w:t>
-      </w:r>
-      <w:r>
-        <w:rPr>
-          <w:i/>
-        </w:rPr>
-        <w:t xml:space="preserve">file </w:t>
-      </w:r>
-      <w:hyperlink r:id="rId11">
+        <w:t xml:space="preserve">Model your markdown document on the file </w:t>
+      </w:r>
+      <w:hyperlink r:id="rId19">
         <w:r>
           <w:rPr>
             <w:rStyle w:val="Hyperlink"/>
@@ -659,200 +844,407 @@
     </w:p>
     <w:p>
       <w:pPr>
-        <w:pStyle w:val="ListParagraph"/>
+        <w:pStyle w:val="Heading2"/>
         <w:numPr>
           <w:ilvl w:val="0"/>
-          <w:numId w:val="2"/>
+          <w:numId w:val="5"/>
         </w:numPr>
       </w:pPr>
       <w:r>
-        <w:rPr>
-          <w:rFonts w:asciiTheme="majorHAnsi" w:eastAsiaTheme="majorEastAsia" w:hAnsiTheme="majorHAnsi" w:cstheme="majorBidi"/>
-          <w:color w:val="2E74B5" w:themeColor="accent1" w:themeShade="BF"/>
-          <w:sz w:val="32"/>
-          <w:szCs w:val="32"/>
-        </w:rPr>
+        <w:lastRenderedPageBreak/>
         <w:t>Product Testing Report</w:t>
       </w:r>
     </w:p>
     <w:p>
-      <w:r>
-        <w:rPr>
-          <w:i/>
-        </w:rPr>
-        <w:t xml:space="preserve">Include here a </w:t>
-      </w:r>
-      <w:r>
-        <w:rPr>
-          <w:b/>
-          <w:i/>
-        </w:rPr>
-        <w:t>permalink</w:t>
-      </w:r>
-      <w:r>
-        <w:rPr>
-          <w:i/>
-        </w:rPr>
-        <w:t xml:space="preserve"> to your team’s </w:t>
-      </w:r>
-      <w:r>
-        <w:rPr>
-          <w:b/>
-          <w:bCs/>
-          <w:i/>
-        </w:rPr>
-        <w:t>ProductTestingReport.md</w:t>
-      </w:r>
-      <w:r>
-        <w:rPr>
-          <w:i/>
-        </w:rPr>
-        <w:t xml:space="preserve"> document</w:t>
-      </w:r>
-      <w:r>
-        <w:rPr>
-          <w:bCs/>
-          <w:i/>
-        </w:rPr>
-        <w:t>.</w:t>
-      </w:r>
-    </w:p>
-    <w:p>
-      <w:r>
-        <w:rPr>
-          <w:i/>
-        </w:rPr>
-        <w:t xml:space="preserve">Model your markdown document on the </w:t>
-      </w:r>
-      <w:r>
-        <w:rPr>
-          <w:i/>
-        </w:rPr>
-        <w:t xml:space="preserve">file </w:t>
-      </w:r>
-      <w:hyperlink r:id="rId12">
+      <w:pPr>
+        <w:pStyle w:val="Heading3"/>
+      </w:pPr>
+      <w:r>
+        <w:t xml:space="preserve">Permalink: </w:t>
+      </w:r>
+      <w:hyperlink r:id="rId20" w:history="1">
         <w:r>
           <w:rPr>
             <w:rStyle w:val="Hyperlink"/>
-            <w:i/>
-            <w:color w:val="auto"/>
           </w:rPr>
-          <w:t>https://cseegit.essex.ac.uk/mhfair/ce29x_markdown_templates/-/blob/master/FinalProduct/TestReport.md</w:t>
+          <w:t>https://github.com/nPwi/UpdatedCE291/blob/164f6d5a3fd2d50572d88983117ce1176ecf6954/Markdowns/Final%20Product/11%20FinalProduct%20TestReport.md</w:t>
         </w:r>
       </w:hyperlink>
-      <w:r>
-        <w:rPr>
-          <w:i/>
+    </w:p>
+    <w:p>
+      <w:r>
+        <w:rPr>
+          <w:noProof/>
+        </w:rPr>
+        <w:drawing>
+          <wp:inline distT="0" distB="0" distL="0" distR="0" wp14:anchorId="3E150966" wp14:editId="10E440B6">
+            <wp:extent cx="5731510" cy="6659245"/>
+            <wp:effectExtent l="114300" t="133350" r="116840" b="141605"/>
+            <wp:docPr id="14" name="Picture 14" descr="Graphical user interface, application&#10;&#10;Description automatically generated"/>
+            <wp:cNvGraphicFramePr>
+              <a:graphicFrameLocks xmlns:a="http://schemas.openxmlformats.org/drawingml/2006/main" noChangeAspect="1"/>
+            </wp:cNvGraphicFramePr>
+            <a:graphic xmlns:a="http://schemas.openxmlformats.org/drawingml/2006/main">
+              <a:graphicData uri="http://schemas.openxmlformats.org/drawingml/2006/picture">
+                <pic:pic xmlns:pic="http://schemas.openxmlformats.org/drawingml/2006/picture">
+                  <pic:nvPicPr>
+                    <pic:cNvPr id="14" name="Picture 14" descr="Graphical user interface, application&#10;&#10;Description automatically generated"/>
+                    <pic:cNvPicPr/>
+                  </pic:nvPicPr>
+                  <pic:blipFill>
+                    <a:blip r:embed="rId21"/>
+                    <a:stretch>
+                      <a:fillRect/>
+                    </a:stretch>
+                  </pic:blipFill>
+                  <pic:spPr>
+                    <a:xfrm>
+                      <a:off x="0" y="0"/>
+                      <a:ext cx="5731510" cy="6659245"/>
+                    </a:xfrm>
+                    <a:prstGeom prst="rect">
+                      <a:avLst/>
+                    </a:prstGeom>
+                    <a:effectLst>
+                      <a:outerShdw blurRad="63500" sx="102000" sy="102000" algn="ctr" rotWithShape="0">
+                        <a:prstClr val="black">
+                          <a:alpha val="40000"/>
+                        </a:prstClr>
+                      </a:outerShdw>
+                    </a:effectLst>
+                  </pic:spPr>
+                </pic:pic>
+              </a:graphicData>
+            </a:graphic>
+          </wp:inline>
+        </w:drawing>
+      </w:r>
+    </w:p>
+    <w:p>
+      <w:r>
+        <w:rPr>
+          <w:noProof/>
+        </w:rPr>
+        <w:lastRenderedPageBreak/>
+        <w:drawing>
+          <wp:inline distT="0" distB="0" distL="0" distR="0" wp14:anchorId="14123B6F" wp14:editId="3ABE6CF6">
+            <wp:extent cx="5731510" cy="6440170"/>
+            <wp:effectExtent l="114300" t="133350" r="116840" b="132080"/>
+            <wp:docPr id="15" name="Picture 15" descr="Table&#10;&#10;Description automatically generated"/>
+            <wp:cNvGraphicFramePr>
+              <a:graphicFrameLocks xmlns:a="http://schemas.openxmlformats.org/drawingml/2006/main" noChangeAspect="1"/>
+            </wp:cNvGraphicFramePr>
+            <a:graphic xmlns:a="http://schemas.openxmlformats.org/drawingml/2006/main">
+              <a:graphicData uri="http://schemas.openxmlformats.org/drawingml/2006/picture">
+                <pic:pic xmlns:pic="http://schemas.openxmlformats.org/drawingml/2006/picture">
+                  <pic:nvPicPr>
+                    <pic:cNvPr id="15" name="Picture 15" descr="Table&#10;&#10;Description automatically generated"/>
+                    <pic:cNvPicPr/>
+                  </pic:nvPicPr>
+                  <pic:blipFill>
+                    <a:blip r:embed="rId22"/>
+                    <a:stretch>
+                      <a:fillRect/>
+                    </a:stretch>
+                  </pic:blipFill>
+                  <pic:spPr>
+                    <a:xfrm>
+                      <a:off x="0" y="0"/>
+                      <a:ext cx="5731510" cy="6440170"/>
+                    </a:xfrm>
+                    <a:prstGeom prst="rect">
+                      <a:avLst/>
+                    </a:prstGeom>
+                    <a:effectLst>
+                      <a:outerShdw blurRad="63500" sx="102000" sy="102000" algn="ctr" rotWithShape="0">
+                        <a:prstClr val="black">
+                          <a:alpha val="40000"/>
+                        </a:prstClr>
+                      </a:outerShdw>
+                    </a:effectLst>
+                  </pic:spPr>
+                </pic:pic>
+              </a:graphicData>
+            </a:graphic>
+          </wp:inline>
+        </w:drawing>
+      </w:r>
+      <w:r>
+        <w:rPr>
+          <w:noProof/>
         </w:rPr>
         <w:t xml:space="preserve"> </w:t>
       </w:r>
-    </w:p>
-    <w:p>
-      <w:pPr>
-        <w:pStyle w:val="ListParagraph"/>
+      <w:r>
+        <w:rPr>
+          <w:noProof/>
+        </w:rPr>
+        <w:lastRenderedPageBreak/>
+        <w:drawing>
+          <wp:inline distT="0" distB="0" distL="0" distR="0" wp14:anchorId="4DFD0447" wp14:editId="2904AE17">
+            <wp:extent cx="5731510" cy="5136515"/>
+            <wp:effectExtent l="114300" t="133350" r="116840" b="140335"/>
+            <wp:docPr id="16" name="Picture 16" descr="Table&#10;&#10;Description automatically generated"/>
+            <wp:cNvGraphicFramePr>
+              <a:graphicFrameLocks xmlns:a="http://schemas.openxmlformats.org/drawingml/2006/main" noChangeAspect="1"/>
+            </wp:cNvGraphicFramePr>
+            <a:graphic xmlns:a="http://schemas.openxmlformats.org/drawingml/2006/main">
+              <a:graphicData uri="http://schemas.openxmlformats.org/drawingml/2006/picture">
+                <pic:pic xmlns:pic="http://schemas.openxmlformats.org/drawingml/2006/picture">
+                  <pic:nvPicPr>
+                    <pic:cNvPr id="16" name="Picture 16" descr="Table&#10;&#10;Description automatically generated"/>
+                    <pic:cNvPicPr/>
+                  </pic:nvPicPr>
+                  <pic:blipFill>
+                    <a:blip r:embed="rId23"/>
+                    <a:stretch>
+                      <a:fillRect/>
+                    </a:stretch>
+                  </pic:blipFill>
+                  <pic:spPr>
+                    <a:xfrm>
+                      <a:off x="0" y="0"/>
+                      <a:ext cx="5731510" cy="5136515"/>
+                    </a:xfrm>
+                    <a:prstGeom prst="rect">
+                      <a:avLst/>
+                    </a:prstGeom>
+                    <a:effectLst>
+                      <a:outerShdw blurRad="63500" sx="102000" sy="102000" algn="ctr" rotWithShape="0">
+                        <a:prstClr val="black">
+                          <a:alpha val="40000"/>
+                        </a:prstClr>
+                      </a:outerShdw>
+                    </a:effectLst>
+                  </pic:spPr>
+                </pic:pic>
+              </a:graphicData>
+            </a:graphic>
+          </wp:inline>
+        </w:drawing>
+      </w:r>
+      <w:r>
+        <w:rPr>
+          <w:noProof/>
+        </w:rPr>
+        <w:t xml:space="preserve"> </w:t>
+      </w:r>
+      <w:r>
+        <w:rPr>
+          <w:noProof/>
+        </w:rPr>
+        <w:lastRenderedPageBreak/>
+        <w:drawing>
+          <wp:inline distT="0" distB="0" distL="0" distR="0" wp14:anchorId="0B9C041B" wp14:editId="04373D0B">
+            <wp:extent cx="5731510" cy="6930390"/>
+            <wp:effectExtent l="114300" t="133350" r="116840" b="137160"/>
+            <wp:docPr id="17" name="Picture 17" descr="Graphical user interface, application&#10;&#10;Description automatically generated"/>
+            <wp:cNvGraphicFramePr>
+              <a:graphicFrameLocks xmlns:a="http://schemas.openxmlformats.org/drawingml/2006/main" noChangeAspect="1"/>
+            </wp:cNvGraphicFramePr>
+            <a:graphic xmlns:a="http://schemas.openxmlformats.org/drawingml/2006/main">
+              <a:graphicData uri="http://schemas.openxmlformats.org/drawingml/2006/picture">
+                <pic:pic xmlns:pic="http://schemas.openxmlformats.org/drawingml/2006/picture">
+                  <pic:nvPicPr>
+                    <pic:cNvPr id="17" name="Picture 17" descr="Graphical user interface, application&#10;&#10;Description automatically generated"/>
+                    <pic:cNvPicPr/>
+                  </pic:nvPicPr>
+                  <pic:blipFill>
+                    <a:blip r:embed="rId24"/>
+                    <a:stretch>
+                      <a:fillRect/>
+                    </a:stretch>
+                  </pic:blipFill>
+                  <pic:spPr>
+                    <a:xfrm>
+                      <a:off x="0" y="0"/>
+                      <a:ext cx="5731510" cy="6930390"/>
+                    </a:xfrm>
+                    <a:prstGeom prst="rect">
+                      <a:avLst/>
+                    </a:prstGeom>
+                    <a:effectLst>
+                      <a:outerShdw blurRad="63500" sx="102000" sy="102000" algn="ctr" rotWithShape="0">
+                        <a:prstClr val="black">
+                          <a:alpha val="40000"/>
+                        </a:prstClr>
+                      </a:outerShdw>
+                    </a:effectLst>
+                  </pic:spPr>
+                </pic:pic>
+              </a:graphicData>
+            </a:graphic>
+          </wp:inline>
+        </w:drawing>
+      </w:r>
+    </w:p>
+    <w:p/>
+    <w:p>
+      <w:pPr>
+        <w:pStyle w:val="Heading2"/>
         <w:numPr>
           <w:ilvl w:val="0"/>
-          <w:numId w:val="2"/>
+          <w:numId w:val="5"/>
         </w:numPr>
       </w:pPr>
       <w:r>
-        <w:rPr>
-          <w:rFonts w:asciiTheme="majorHAnsi" w:eastAsiaTheme="majorEastAsia" w:hAnsiTheme="majorHAnsi" w:cstheme="majorBidi"/>
-          <w:color w:val="2E74B5" w:themeColor="accent1" w:themeShade="BF"/>
-          <w:sz w:val="32"/>
-          <w:szCs w:val="32"/>
-        </w:rPr>
+        <w:lastRenderedPageBreak/>
         <w:t>Product Context Report</w:t>
       </w:r>
     </w:p>
     <w:p>
-      <w:r>
-        <w:rPr>
-          <w:i/>
-        </w:rPr>
-        <w:t xml:space="preserve">Include here a </w:t>
-      </w:r>
-      <w:r>
-        <w:rPr>
-          <w:b/>
-          <w:i/>
-        </w:rPr>
-        <w:t>permalink</w:t>
-      </w:r>
-      <w:r>
-        <w:rPr>
-          <w:i/>
-        </w:rPr>
-        <w:t xml:space="preserve"> to your team’s </w:t>
-      </w:r>
-      <w:r>
-        <w:rPr>
-          <w:b/>
-          <w:bCs/>
-          <w:i/>
-        </w:rPr>
-        <w:t>ProductContextReport.md</w:t>
-      </w:r>
-      <w:r>
-        <w:rPr>
-          <w:i/>
-        </w:rPr>
-        <w:t xml:space="preserve"> document</w:t>
-      </w:r>
-      <w:r>
-        <w:rPr>
-          <w:bCs/>
-          <w:i/>
-        </w:rPr>
-        <w:t>.</w:t>
-      </w:r>
-    </w:p>
-    <w:p>
-      <w:r>
-        <w:rPr>
-          <w:i/>
-        </w:rPr>
-        <w:t xml:space="preserve">Model your markdown document on the file </w:t>
-      </w:r>
-      <w:hyperlink r:id="rId13">
+      <w:pPr>
+        <w:pStyle w:val="Heading3"/>
+      </w:pPr>
+      <w:r>
+        <w:t xml:space="preserve">Permalink: </w:t>
+      </w:r>
+      <w:hyperlink r:id="rId25" w:history="1">
         <w:r>
           <w:rPr>
             <w:rStyle w:val="Hyperlink"/>
-            <w:i/>
           </w:rPr>
-          <w:t>https://cseegit.essex.ac.uk/mhfair/ce29x_markdown_templates/-/blob/master/FinalProduc</w:t>
+          <w:t>https://github.com/nPwi/UpdatedCE291/blob/164f6d5a3fd2d50572d88983117ce1176ecf6954/Markdowns/Final%20Product/06%20FinalProduct%20ProductContextReport.md</w:t>
         </w:r>
+      </w:hyperlink>
+    </w:p>
+    <w:p>
+      <w:r>
+        <w:rPr>
+          <w:noProof/>
+        </w:rPr>
+        <w:drawing>
+          <wp:inline distT="0" distB="0" distL="0" distR="0" wp14:anchorId="42E07B9E" wp14:editId="3EDC0B91">
+            <wp:extent cx="5731510" cy="2709545"/>
+            <wp:effectExtent l="114300" t="95250" r="116840" b="90805"/>
+            <wp:docPr id="18" name="Picture 18" descr="Graphical user interface, text, application&#10;&#10;Description automatically generated"/>
+            <wp:cNvGraphicFramePr>
+              <a:graphicFrameLocks xmlns:a="http://schemas.openxmlformats.org/drawingml/2006/main" noChangeAspect="1"/>
+            </wp:cNvGraphicFramePr>
+            <a:graphic xmlns:a="http://schemas.openxmlformats.org/drawingml/2006/main">
+              <a:graphicData uri="http://schemas.openxmlformats.org/drawingml/2006/picture">
+                <pic:pic xmlns:pic="http://schemas.openxmlformats.org/drawingml/2006/picture">
+                  <pic:nvPicPr>
+                    <pic:cNvPr id="18" name="Picture 18" descr="Graphical user interface, text, application&#10;&#10;Description automatically generated"/>
+                    <pic:cNvPicPr/>
+                  </pic:nvPicPr>
+                  <pic:blipFill>
+                    <a:blip r:embed="rId26"/>
+                    <a:stretch>
+                      <a:fillRect/>
+                    </a:stretch>
+                  </pic:blipFill>
+                  <pic:spPr>
+                    <a:xfrm>
+                      <a:off x="0" y="0"/>
+                      <a:ext cx="5731510" cy="2709545"/>
+                    </a:xfrm>
+                    <a:prstGeom prst="rect">
+                      <a:avLst/>
+                    </a:prstGeom>
+                    <a:effectLst>
+                      <a:outerShdw blurRad="63500" sx="102000" sy="102000" algn="ctr" rotWithShape="0">
+                        <a:prstClr val="black">
+                          <a:alpha val="40000"/>
+                        </a:prstClr>
+                      </a:outerShdw>
+                    </a:effectLst>
+                  </pic:spPr>
+                </pic:pic>
+              </a:graphicData>
+            </a:graphic>
+          </wp:inline>
+        </w:drawing>
+      </w:r>
+    </w:p>
+    <w:p>
+      <w:pPr>
+        <w:pStyle w:val="Heading2"/>
+        <w:numPr>
+          <w:ilvl w:val="0"/>
+          <w:numId w:val="5"/>
+        </w:numPr>
+      </w:pPr>
+      <w:r>
+        <w:lastRenderedPageBreak/>
+        <w:t>Product Marketing Plan</w:t>
+      </w:r>
+    </w:p>
+    <w:p>
+      <w:pPr>
+        <w:pStyle w:val="Heading3"/>
+      </w:pPr>
+      <w:r>
+        <w:t xml:space="preserve">Permalink: </w:t>
+      </w:r>
+      <w:hyperlink r:id="rId27" w:history="1">
         <w:r>
           <w:rPr>
             <w:rStyle w:val="Hyperlink"/>
-            <w:i/>
           </w:rPr>
-          <w:t>t/ProductContextReport.md</w:t>
+          <w:t>https://github.com/nPwi/UpdatedCE291/blob/164f6d5a3fd2d50572d88983117ce1176ecf6954/Markdowns/Final%20Product/05%20FinalProduct%20MarketingPlan.md</w:t>
         </w:r>
       </w:hyperlink>
-      <w:r>
-        <w:rPr>
-          <w:i/>
-        </w:rPr>
-        <w:t xml:space="preserve"> </w:t>
-      </w:r>
-    </w:p>
-    <w:p>
-      <w:pPr>
-        <w:pStyle w:val="ListParagraph"/>
+    </w:p>
+    <w:p>
+      <w:r>
+        <w:rPr>
+          <w:noProof/>
+        </w:rPr>
+        <w:drawing>
+          <wp:inline distT="0" distB="0" distL="0" distR="0" wp14:anchorId="1E1FA7A9" wp14:editId="1D6A10DF">
+            <wp:extent cx="5731510" cy="5345430"/>
+            <wp:effectExtent l="114300" t="133350" r="116840" b="140970"/>
+            <wp:docPr id="19" name="Picture 19" descr="A picture containing table&#10;&#10;Description automatically generated"/>
+            <wp:cNvGraphicFramePr>
+              <a:graphicFrameLocks xmlns:a="http://schemas.openxmlformats.org/drawingml/2006/main" noChangeAspect="1"/>
+            </wp:cNvGraphicFramePr>
+            <a:graphic xmlns:a="http://schemas.openxmlformats.org/drawingml/2006/main">
+              <a:graphicData uri="http://schemas.openxmlformats.org/drawingml/2006/picture">
+                <pic:pic xmlns:pic="http://schemas.openxmlformats.org/drawingml/2006/picture">
+                  <pic:nvPicPr>
+                    <pic:cNvPr id="19" name="Picture 19" descr="A picture containing table&#10;&#10;Description automatically generated"/>
+                    <pic:cNvPicPr/>
+                  </pic:nvPicPr>
+                  <pic:blipFill>
+                    <a:blip r:embed="rId28"/>
+                    <a:stretch>
+                      <a:fillRect/>
+                    </a:stretch>
+                  </pic:blipFill>
+                  <pic:spPr>
+                    <a:xfrm>
+                      <a:off x="0" y="0"/>
+                      <a:ext cx="5731510" cy="5345430"/>
+                    </a:xfrm>
+                    <a:prstGeom prst="rect">
+                      <a:avLst/>
+                    </a:prstGeom>
+                    <a:effectLst>
+                      <a:outerShdw blurRad="63500" sx="102000" sy="102000" algn="ctr" rotWithShape="0">
+                        <a:prstClr val="black">
+                          <a:alpha val="40000"/>
+                        </a:prstClr>
+                      </a:outerShdw>
+                    </a:effectLst>
+                  </pic:spPr>
+                </pic:pic>
+              </a:graphicData>
+            </a:graphic>
+          </wp:inline>
+        </w:drawing>
+      </w:r>
+    </w:p>
+    <w:p>
+      <w:pPr>
+        <w:pStyle w:val="Heading2"/>
         <w:numPr>
           <w:ilvl w:val="0"/>
-          <w:numId w:val="2"/>
+          <w:numId w:val="5"/>
         </w:numPr>
       </w:pPr>
       <w:r>
-        <w:rPr>
-          <w:rFonts w:asciiTheme="majorHAnsi" w:eastAsiaTheme="majorEastAsia" w:hAnsiTheme="majorHAnsi" w:cstheme="majorBidi"/>
-          <w:color w:val="2E74B5" w:themeColor="accent1" w:themeShade="BF"/>
-          <w:sz w:val="32"/>
-          <w:szCs w:val="32"/>
-        </w:rPr>
-        <w:t>Product Marketing Plan</w:t>
+        <w:t>Executable Link</w:t>
       </w:r>
     </w:p>
     <w:p>
@@ -873,135 +1265,45 @@
         <w:rPr>
           <w:i/>
         </w:rPr>
-        <w:t xml:space="preserve"> to your team’s </w:t>
-      </w:r>
-      <w:r>
+        <w:t xml:space="preserve"> to your team’s software executable in </w:t>
+      </w:r>
+      <w:proofErr w:type="spellStart"/>
+      <w:r>
+        <w:rPr>
+          <w:i/>
+        </w:rPr>
+        <w:t>cseegit</w:t>
+      </w:r>
+      <w:proofErr w:type="spellEnd"/>
+      <w:r>
+        <w:rPr>
+          <w:i/>
+        </w:rPr>
+        <w:t>. </w:t>
+      </w:r>
+      <w:r>
+        <w:br w:type="page"/>
+      </w:r>
+    </w:p>
+    <w:p>
+      <w:pPr>
+        <w:rPr>
+          <w:i/>
+        </w:rPr>
+      </w:pPr>
+    </w:p>
+    <w:p>
+      <w:pPr>
         <w:rPr>
           <w:b/>
-          <w:bCs/>
-          <w:i/>
-        </w:rPr>
-        <w:t>MarketingPlan.md</w:t>
-      </w:r>
-      <w:r>
-        <w:rPr>
-          <w:i/>
-        </w:rPr>
-        <w:t xml:space="preserve"> document</w:t>
-      </w:r>
-      <w:r>
-        <w:rPr>
-          <w:bCs/>
-          <w:i/>
-        </w:rPr>
-        <w:t>.</w:t>
-      </w:r>
-    </w:p>
-    <w:p>
-      <w:r>
-        <w:rPr>
-          <w:i/>
-        </w:rPr>
-        <w:t xml:space="preserve">Model your markdown document on the </w:t>
-      </w:r>
-      <w:r>
-        <w:rPr>
-          <w:i/>
-        </w:rPr>
-        <w:t xml:space="preserve">file </w:t>
-      </w:r>
-      <w:hyperlink r:id="rId14">
-        <w:r>
-          <w:rPr>
-            <w:rStyle w:val="Hyperlink"/>
-            <w:i/>
-            <w:color w:val="auto"/>
-          </w:rPr>
-          <w:t>https://cseegit.essex.ac.uk/mhfair/ce29x_markdown_templates/-/blob/master/FinalProduct/MarketingPlan.md</w:t>
-        </w:r>
-      </w:hyperlink>
-      <w:r>
-        <w:rPr>
-          <w:i/>
-        </w:rPr>
-        <w:t xml:space="preserve"> </w:t>
-      </w:r>
-    </w:p>
-    <w:p>
-      <w:pPr>
-        <w:pStyle w:val="ListParagraph"/>
-        <w:numPr>
-          <w:ilvl w:val="0"/>
-          <w:numId w:val="2"/>
-        </w:numPr>
-      </w:pPr>
-      <w:r>
-        <w:rPr>
-          <w:rFonts w:asciiTheme="majorHAnsi" w:eastAsiaTheme="majorEastAsia" w:hAnsiTheme="majorHAnsi" w:cstheme="majorBidi"/>
-          <w:color w:val="2E74B5" w:themeColor="accent1" w:themeShade="BF"/>
-          <w:sz w:val="32"/>
-          <w:szCs w:val="32"/>
-        </w:rPr>
-        <w:t>Executable Link</w:t>
-      </w:r>
-    </w:p>
-    <w:p>
-      <w:r>
-        <w:rPr>
-          <w:i/>
-        </w:rPr>
-        <w:t xml:space="preserve">Include here a </w:t>
-      </w:r>
+          <w:i/>
+        </w:rPr>
+      </w:pPr>
       <w:r>
         <w:rPr>
           <w:b/>
           <w:i/>
         </w:rPr>
-        <w:t>permalink</w:t>
-      </w:r>
-      <w:r>
-        <w:rPr>
-          <w:i/>
-        </w:rPr>
-        <w:t xml:space="preserve"> to your team’s software executable in </w:t>
-      </w:r>
-      <w:proofErr w:type="spellStart"/>
-      <w:r>
-        <w:rPr>
-          <w:i/>
-        </w:rPr>
-        <w:t>cseegit</w:t>
-      </w:r>
-      <w:proofErr w:type="spellEnd"/>
-      <w:r>
-        <w:rPr>
-          <w:i/>
-        </w:rPr>
-        <w:t>. </w:t>
-      </w:r>
-      <w:r>
-        <w:br w:type="page"/>
-      </w:r>
-    </w:p>
-    <w:p>
-      <w:pPr>
-        <w:rPr>
-          <w:i/>
-        </w:rPr>
-      </w:pPr>
-    </w:p>
-    <w:p>
-      <w:pPr>
-        <w:rPr>
-          <w:b/>
-          <w:i/>
-        </w:rPr>
-      </w:pPr>
-      <w:r>
-        <w:rPr>
-          <w:b/>
-          <w:i/>
-        </w:rPr>
         <w:t>Document Instructions:</w:t>
       </w:r>
     </w:p>
@@ -1015,32 +1317,20 @@
         <w:rPr>
           <w:i/>
         </w:rPr>
-        <w:t>This documen</w:t>
-      </w:r>
-      <w:r>
-        <w:rPr>
-          <w:i/>
-        </w:rPr>
-        <w:t xml:space="preserve">t should be a short one-page document, consisting of hyperlinks to your team’s markdown documentation. Edit the front page of this document, replacing all italicised text.  </w:t>
-      </w:r>
-    </w:p>
-    <w:p>
-      <w:pPr>
-        <w:rPr>
-          <w:i/>
-        </w:rPr>
-      </w:pPr>
-      <w:r>
-        <w:rPr>
-          <w:i/>
-        </w:rPr>
-        <w:t>The main product write-ups are to be hosted in four separate markdown documents he</w:t>
-      </w:r>
-      <w:r>
-        <w:rPr>
-          <w:i/>
-        </w:rPr>
-        <w:t>ld on your team repositories.</w:t>
+        <w:t xml:space="preserve">This document should be a short one-page document, consisting of hyperlinks to your team’s markdown documentation. Edit the front page of this document, replacing all italicised text.  </w:t>
+      </w:r>
+    </w:p>
+    <w:p>
+      <w:pPr>
+        <w:rPr>
+          <w:i/>
+        </w:rPr>
+      </w:pPr>
+      <w:r>
+        <w:rPr>
+          <w:i/>
+        </w:rPr>
+        <w:t>The main product write-ups are to be hosted in four separate markdown documents held on your team repositories.</w:t>
       </w:r>
     </w:p>
     <w:p>
@@ -1098,13 +1388,7 @@
         <w:rPr>
           <w:i/>
         </w:rPr>
-        <w:t>For tips on writing wit</w:t>
-      </w:r>
-      <w:r>
-        <w:rPr>
-          <w:i/>
-        </w:rPr>
-        <w:t>h the markdown file format (*.md) see CE291 Moodle resources.</w:t>
+        <w:t>For tips on writing with the markdown file format (*.md) see CE291 Moodle resources.</w:t>
       </w:r>
     </w:p>
     <w:p>
@@ -1166,13 +1450,7 @@
         <w:rPr>
           <w:i/>
         </w:rPr>
-        <w:t>To keep you</w:t>
-      </w:r>
-      <w:r>
-        <w:rPr>
-          <w:i/>
-        </w:rPr>
-        <w:t xml:space="preserve">r repository tidy, it is recommended that you host </w:t>
+        <w:t xml:space="preserve">To keep your repository tidy, it is recommended that you host </w:t>
       </w:r>
       <w:proofErr w:type="gramStart"/>
       <w:r>
@@ -1287,7 +1565,7 @@
                     </pic:cNvPicPr>
                   </pic:nvPicPr>
                   <pic:blipFill>
-                    <a:blip r:embed="rId15"/>
+                    <a:blip r:embed="rId29"/>
                     <a:stretch>
                       <a:fillRect/>
                     </a:stretch>
@@ -1341,13 +1619,7 @@
         <w:rPr>
           <w:i/>
         </w:rPr>
-        <w:t xml:space="preserve">The links on the front page of this </w:t>
-      </w:r>
-      <w:r>
-        <w:rPr>
-          <w:i/>
-        </w:rPr>
-        <w:t>document need to be permalinks, not ordinary links.</w:t>
+        <w:t>The links on the front page of this document need to be permalinks, not ordinary links.</w:t>
       </w:r>
     </w:p>
     <w:p>
@@ -1364,7 +1636,7 @@
         </w:rPr>
         <w:t xml:space="preserve">A permalink URL to a git file includes a long hash code in its middle,  looking something like this: </w:t>
       </w:r>
-      <w:hyperlink r:id="rId16">
+      <w:hyperlink r:id="rId30">
         <w:r>
           <w:rPr>
             <w:rStyle w:val="Hyperlink"/>
@@ -1423,13 +1695,7 @@
         <w:rPr>
           <w:i/>
         </w:rPr>
-        <w:t xml:space="preserve"> server</w:t>
-      </w:r>
-      <w:r>
-        <w:rPr>
-          <w:i/>
-        </w:rPr>
-        <w:t xml:space="preserve"> (in this example, the file shown is called Collaboration.txt),</w:t>
+        <w:t xml:space="preserve"> server (in this example, the file shown is called Collaboration.txt),</w:t>
       </w:r>
       <w:r>
         <w:rPr>
@@ -1471,7 +1737,7 @@
                     </pic:cNvPicPr>
                   </pic:nvPicPr>
                   <pic:blipFill>
-                    <a:blip r:embed="rId17"/>
+                    <a:blip r:embed="rId31"/>
                     <a:stretch>
                       <a:fillRect/>
                     </a:stretch>
@@ -1549,7 +1815,7 @@
     </w:p>
     <w:p/>
     <w:sectPr>
-      <w:footerReference w:type="default" r:id="rId18"/>
+      <w:footerReference w:type="default" r:id="rId32"/>
       <w:pgSz w:w="11906" w:h="16838"/>
       <w:pgMar w:top="1440" w:right="1440" w:bottom="1440" w:left="1440" w:header="708" w:footer="708" w:gutter="0"/>
       <w:cols w:space="720"/>
@@ -1561,7 +1827,7 @@
 </file>
 
 <file path=word/endnotes.xml><?xml version="1.0" encoding="utf-8"?>
-<w:endnotes xmlns:wpc="http://schemas.microsoft.com/office/word/2010/wordprocessingCanvas" xmlns:cx="http://schemas.microsoft.com/office/drawing/2014/chartex" xmlns:cx1="http://schemas.microsoft.com/office/drawing/2015/9/8/chartex" xmlns:cx2="http://schemas.microsoft.com/office/drawing/2015/10/21/chartex" xmlns:cx3="http://schemas.microsoft.com/office/drawing/2016/5/9/chartex" xmlns:cx4="http://schemas.microsoft.com/office/drawing/2016/5/10/chartex" xmlns:cx5="http://schemas.microsoft.com/office/drawing/2016/5/11/chartex" xmlns:cx6="http://schemas.microsoft.com/office/drawing/2016/5/12/chartex" xmlns:cx7="http://schemas.microsoft.com/office/drawing/2016/5/13/chartex" xmlns:cx8="http://schemas.microsoft.com/office/drawing/2016/5/14/chartex" xmlns:mc="http://schemas.openxmlformats.org/markup-compatibility/2006" xmlns:aink="http://schemas.microsoft.com/office/drawing/2016/ink" xmlns:am3d="http://schemas.microsoft.com/office/drawing/2017/model3d" xmlns:o="urn:schemas-microsoft-com:office:office" xmlns:r="http://schemas.openxmlformats.org/officeDocument/2006/relationships" xmlns:m="http://schemas.openxmlformats.org/officeDocument/2006/math" xmlns:v="urn:schemas-microsoft-com:vml" xmlns:wp14="http://schemas.microsoft.com/office/word/2010/wordprocessingDrawing" xmlns:wp="http://schemas.openxmlformats.org/drawingml/2006/wordprocessingDrawing" xmlns:w10="urn:schemas-microsoft-com:office:word" xmlns:w="http://schemas.openxmlformats.org/wordprocessingml/2006/main" xmlns:w14="http://schemas.microsoft.com/office/word/2010/wordml" xmlns:w15="http://schemas.microsoft.com/office/word/2012/wordml" xmlns:w16cex="http://schemas.microsoft.com/office/word/2018/wordml/cex" xmlns:w16cid="http://schemas.microsoft.com/office/word/2016/wordml/cid" xmlns:w16="http://schemas.microsoft.com/office/word/2018/wordml" xmlns:w16sdtdh="http://schemas.microsoft.com/office/word/2020/wordml/sdtdatahash" xmlns:w16se="http://schemas.microsoft.com/office/word/2015/wordml/symex" xmlns:wpg="http://schemas.microsoft.com/office/word/2010/wordprocessingGroup" xmlns:wpi="http://schemas.microsoft.com/office/word/2010/wordprocessingInk" xmlns:wne="http://schemas.microsoft.com/office/word/2006/wordml" xmlns:wps="http://schemas.microsoft.com/office/word/2010/wordprocessingShape" mc:Ignorable="w14 w15 w16se w16cid w16 w16cex w16sdtdh wp14">
+<w:endnotes xmlns:wpc="http://schemas.microsoft.com/office/word/2010/wordprocessingCanvas" xmlns:cx="http://schemas.microsoft.com/office/drawing/2014/chartex" xmlns:cx1="http://schemas.microsoft.com/office/drawing/2015/9/8/chartex" xmlns:cx2="http://schemas.microsoft.com/office/drawing/2015/10/21/chartex" xmlns:cx3="http://schemas.microsoft.com/office/drawing/2016/5/9/chartex" xmlns:cx4="http://schemas.microsoft.com/office/drawing/2016/5/10/chartex" xmlns:cx5="http://schemas.microsoft.com/office/drawing/2016/5/11/chartex" xmlns:cx6="http://schemas.microsoft.com/office/drawing/2016/5/12/chartex" xmlns:cx7="http://schemas.microsoft.com/office/drawing/2016/5/13/chartex" xmlns:cx8="http://schemas.microsoft.com/office/drawing/2016/5/14/chartex" xmlns:mc="http://schemas.openxmlformats.org/markup-compatibility/2006" xmlns:aink="http://schemas.microsoft.com/office/drawing/2016/ink" xmlns:am3d="http://schemas.microsoft.com/office/drawing/2017/model3d" xmlns:o="urn:schemas-microsoft-com:office:office" xmlns:oel="http://schemas.microsoft.com/office/2019/extlst" xmlns:r="http://schemas.openxmlformats.org/officeDocument/2006/relationships" xmlns:m="http://schemas.openxmlformats.org/officeDocument/2006/math" xmlns:v="urn:schemas-microsoft-com:vml" xmlns:wp14="http://schemas.microsoft.com/office/word/2010/wordprocessingDrawing" xmlns:wp="http://schemas.openxmlformats.org/drawingml/2006/wordprocessingDrawing" xmlns:w10="urn:schemas-microsoft-com:office:word" xmlns:w="http://schemas.openxmlformats.org/wordprocessingml/2006/main" xmlns:w14="http://schemas.microsoft.com/office/word/2010/wordml" xmlns:w15="http://schemas.microsoft.com/office/word/2012/wordml" xmlns:w16cex="http://schemas.microsoft.com/office/word/2018/wordml/cex" xmlns:w16cid="http://schemas.microsoft.com/office/word/2016/wordml/cid" xmlns:w16="http://schemas.microsoft.com/office/word/2018/wordml" xmlns:w16sdtdh="http://schemas.microsoft.com/office/word/2020/wordml/sdtdatahash" xmlns:w16se="http://schemas.microsoft.com/office/word/2015/wordml/symex" xmlns:wpg="http://schemas.microsoft.com/office/word/2010/wordprocessingGroup" xmlns:wpi="http://schemas.microsoft.com/office/word/2010/wordprocessingInk" xmlns:wne="http://schemas.microsoft.com/office/word/2006/wordml" xmlns:wps="http://schemas.microsoft.com/office/word/2010/wordprocessingShape" mc:Ignorable="w14 w15 w16se w16cid w16 w16cex w16sdtdh wp14">
   <w:endnote w:type="separator" w:id="-1">
     <w:p>
       <w:pPr>
@@ -1586,7 +1852,7 @@
 </file>
 
 <file path=word/footer1.xml><?xml version="1.0" encoding="utf-8"?>
-<w:ftr xmlns:wpc="http://schemas.microsoft.com/office/word/2010/wordprocessingCanvas" xmlns:cx="http://schemas.microsoft.com/office/drawing/2014/chartex" xmlns:cx1="http://schemas.microsoft.com/office/drawing/2015/9/8/chartex" xmlns:cx2="http://schemas.microsoft.com/office/drawing/2015/10/21/chartex" xmlns:cx3="http://schemas.microsoft.com/office/drawing/2016/5/9/chartex" xmlns:cx4="http://schemas.microsoft.com/office/drawing/2016/5/10/chartex" xmlns:cx5="http://schemas.microsoft.com/office/drawing/2016/5/11/chartex" xmlns:cx6="http://schemas.microsoft.com/office/drawing/2016/5/12/chartex" xmlns:cx7="http://schemas.microsoft.com/office/drawing/2016/5/13/chartex" xmlns:cx8="http://schemas.microsoft.com/office/drawing/2016/5/14/chartex" xmlns:mc="http://schemas.openxmlformats.org/markup-compatibility/2006" xmlns:aink="http://schemas.microsoft.com/office/drawing/2016/ink" xmlns:am3d="http://schemas.microsoft.com/office/drawing/2017/model3d" xmlns:o="urn:schemas-microsoft-com:office:office" xmlns:r="http://schemas.openxmlformats.org/officeDocument/2006/relationships" xmlns:m="http://schemas.openxmlformats.org/officeDocument/2006/math" xmlns:v="urn:schemas-microsoft-com:vml" xmlns:wp14="http://schemas.microsoft.com/office/word/2010/wordprocessingDrawing" xmlns:wp="http://schemas.openxmlformats.org/drawingml/2006/wordprocessingDrawing" xmlns:w10="urn:schemas-microsoft-com:office:word" xmlns:w="http://schemas.openxmlformats.org/wordprocessingml/2006/main" xmlns:w14="http://schemas.microsoft.com/office/word/2010/wordml" xmlns:w15="http://schemas.microsoft.com/office/word/2012/wordml" xmlns:w16cex="http://schemas.microsoft.com/office/word/2018/wordml/cex" xmlns:w16cid="http://schemas.microsoft.com/office/word/2016/wordml/cid" xmlns:w16="http://schemas.microsoft.com/office/word/2018/wordml" xmlns:w16sdtdh="http://schemas.microsoft.com/office/word/2020/wordml/sdtdatahash" xmlns:w16se="http://schemas.microsoft.com/office/word/2015/wordml/symex" xmlns:wpg="http://schemas.microsoft.com/office/word/2010/wordprocessingGroup" xmlns:wpi="http://schemas.microsoft.com/office/word/2010/wordprocessingInk" xmlns:wne="http://schemas.microsoft.com/office/word/2006/wordml" xmlns:wps="http://schemas.microsoft.com/office/word/2010/wordprocessingShape" mc:Ignorable="w14 w15 w16se w16cid w16 w16cex w16sdtdh wp14">
+<w:ftr xmlns:wpc="http://schemas.microsoft.com/office/word/2010/wordprocessingCanvas" xmlns:cx="http://schemas.microsoft.com/office/drawing/2014/chartex" xmlns:cx1="http://schemas.microsoft.com/office/drawing/2015/9/8/chartex" xmlns:cx2="http://schemas.microsoft.com/office/drawing/2015/10/21/chartex" xmlns:cx3="http://schemas.microsoft.com/office/drawing/2016/5/9/chartex" xmlns:cx4="http://schemas.microsoft.com/office/drawing/2016/5/10/chartex" xmlns:cx5="http://schemas.microsoft.com/office/drawing/2016/5/11/chartex" xmlns:cx6="http://schemas.microsoft.com/office/drawing/2016/5/12/chartex" xmlns:cx7="http://schemas.microsoft.com/office/drawing/2016/5/13/chartex" xmlns:cx8="http://schemas.microsoft.com/office/drawing/2016/5/14/chartex" xmlns:mc="http://schemas.openxmlformats.org/markup-compatibility/2006" xmlns:aink="http://schemas.microsoft.com/office/drawing/2016/ink" xmlns:am3d="http://schemas.microsoft.com/office/drawing/2017/model3d" xmlns:o="urn:schemas-microsoft-com:office:office" xmlns:oel="http://schemas.microsoft.com/office/2019/extlst" xmlns:r="http://schemas.openxmlformats.org/officeDocument/2006/relationships" xmlns:m="http://schemas.openxmlformats.org/officeDocument/2006/math" xmlns:v="urn:schemas-microsoft-com:vml" xmlns:wp14="http://schemas.microsoft.com/office/word/2010/wordprocessingDrawing" xmlns:wp="http://schemas.openxmlformats.org/drawingml/2006/wordprocessingDrawing" xmlns:w10="urn:schemas-microsoft-com:office:word" xmlns:w="http://schemas.openxmlformats.org/wordprocessingml/2006/main" xmlns:w14="http://schemas.microsoft.com/office/word/2010/wordml" xmlns:w15="http://schemas.microsoft.com/office/word/2012/wordml" xmlns:w16cex="http://schemas.microsoft.com/office/word/2018/wordml/cex" xmlns:w16cid="http://schemas.microsoft.com/office/word/2016/wordml/cid" xmlns:w16="http://schemas.microsoft.com/office/word/2018/wordml" xmlns:w16sdtdh="http://schemas.microsoft.com/office/word/2020/wordml/sdtdatahash" xmlns:w16se="http://schemas.microsoft.com/office/word/2015/wordml/symex" xmlns:wpg="http://schemas.microsoft.com/office/word/2010/wordprocessingGroup" xmlns:wpi="http://schemas.microsoft.com/office/word/2010/wordprocessingInk" xmlns:wne="http://schemas.microsoft.com/office/word/2006/wordml" xmlns:wps="http://schemas.microsoft.com/office/word/2010/wordprocessingShape" mc:Ignorable="w14 w15 w16se w16cid w16 w16cex w16sdtdh wp14">
   <w:p>
     <w:pPr>
       <w:pStyle w:val="Footer"/>
@@ -1929,7 +2195,7 @@
 </file>
 
 <file path=word/footnotes.xml><?xml version="1.0" encoding="utf-8"?>
-<w:footnotes xmlns:wpc="http://schemas.microsoft.com/office/word/2010/wordprocessingCanvas" xmlns:cx="http://schemas.microsoft.com/office/drawing/2014/chartex" xmlns:cx1="http://schemas.microsoft.com/office/drawing/2015/9/8/chartex" xmlns:cx2="http://schemas.microsoft.com/office/drawing/2015/10/21/chartex" xmlns:cx3="http://schemas.microsoft.com/office/drawing/2016/5/9/chartex" xmlns:cx4="http://schemas.microsoft.com/office/drawing/2016/5/10/chartex" xmlns:cx5="http://schemas.microsoft.com/office/drawing/2016/5/11/chartex" xmlns:cx6="http://schemas.microsoft.com/office/drawing/2016/5/12/chartex" xmlns:cx7="http://schemas.microsoft.com/office/drawing/2016/5/13/chartex" xmlns:cx8="http://schemas.microsoft.com/office/drawing/2016/5/14/chartex" xmlns:mc="http://schemas.openxmlformats.org/markup-compatibility/2006" xmlns:aink="http://schemas.microsoft.com/office/drawing/2016/ink" xmlns:am3d="http://schemas.microsoft.com/office/drawing/2017/model3d" xmlns:o="urn:schemas-microsoft-com:office:office" xmlns:r="http://schemas.openxmlformats.org/officeDocument/2006/relationships" xmlns:m="http://schemas.openxmlformats.org/officeDocument/2006/math" xmlns:v="urn:schemas-microsoft-com:vml" xmlns:wp14="http://schemas.microsoft.com/office/word/2010/wordprocessingDrawing" xmlns:wp="http://schemas.openxmlformats.org/drawingml/2006/wordprocessingDrawing" xmlns:w10="urn:schemas-microsoft-com:office:word" xmlns:w="http://schemas.openxmlformats.org/wordprocessingml/2006/main" xmlns:w14="http://schemas.microsoft.com/office/word/2010/wordml" xmlns:w15="http://schemas.microsoft.com/office/word/2012/wordml" xmlns:w16cex="http://schemas.microsoft.com/office/word/2018/wordml/cex" xmlns:w16cid="http://schemas.microsoft.com/office/word/2016/wordml/cid" xmlns:w16="http://schemas.microsoft.com/office/word/2018/wordml" xmlns:w16sdtdh="http://schemas.microsoft.com/office/word/2020/wordml/sdtdatahash" xmlns:w16se="http://schemas.microsoft.com/office/word/2015/wordml/symex" xmlns:wpg="http://schemas.microsoft.com/office/word/2010/wordprocessingGroup" xmlns:wpi="http://schemas.microsoft.com/office/word/2010/wordprocessingInk" xmlns:wne="http://schemas.microsoft.com/office/word/2006/wordml" xmlns:wps="http://schemas.microsoft.com/office/word/2010/wordprocessingShape" mc:Ignorable="w14 w15 w16se w16cid w16 w16cex w16sdtdh wp14">
+<w:footnotes xmlns:wpc="http://schemas.microsoft.com/office/word/2010/wordprocessingCanvas" xmlns:cx="http://schemas.microsoft.com/office/drawing/2014/chartex" xmlns:cx1="http://schemas.microsoft.com/office/drawing/2015/9/8/chartex" xmlns:cx2="http://schemas.microsoft.com/office/drawing/2015/10/21/chartex" xmlns:cx3="http://schemas.microsoft.com/office/drawing/2016/5/9/chartex" xmlns:cx4="http://schemas.microsoft.com/office/drawing/2016/5/10/chartex" xmlns:cx5="http://schemas.microsoft.com/office/drawing/2016/5/11/chartex" xmlns:cx6="http://schemas.microsoft.com/office/drawing/2016/5/12/chartex" xmlns:cx7="http://schemas.microsoft.com/office/drawing/2016/5/13/chartex" xmlns:cx8="http://schemas.microsoft.com/office/drawing/2016/5/14/chartex" xmlns:mc="http://schemas.openxmlformats.org/markup-compatibility/2006" xmlns:aink="http://schemas.microsoft.com/office/drawing/2016/ink" xmlns:am3d="http://schemas.microsoft.com/office/drawing/2017/model3d" xmlns:o="urn:schemas-microsoft-com:office:office" xmlns:oel="http://schemas.microsoft.com/office/2019/extlst" xmlns:r="http://schemas.openxmlformats.org/officeDocument/2006/relationships" xmlns:m="http://schemas.openxmlformats.org/officeDocument/2006/math" xmlns:v="urn:schemas-microsoft-com:vml" xmlns:wp14="http://schemas.microsoft.com/office/word/2010/wordprocessingDrawing" xmlns:wp="http://schemas.openxmlformats.org/drawingml/2006/wordprocessingDrawing" xmlns:w10="urn:schemas-microsoft-com:office:word" xmlns:w="http://schemas.openxmlformats.org/wordprocessingml/2006/main" xmlns:w14="http://schemas.microsoft.com/office/word/2010/wordml" xmlns:w15="http://schemas.microsoft.com/office/word/2012/wordml" xmlns:w16cex="http://schemas.microsoft.com/office/word/2018/wordml/cex" xmlns:w16cid="http://schemas.microsoft.com/office/word/2016/wordml/cid" xmlns:w16="http://schemas.microsoft.com/office/word/2018/wordml" xmlns:w16sdtdh="http://schemas.microsoft.com/office/word/2020/wordml/sdtdatahash" xmlns:w16se="http://schemas.microsoft.com/office/word/2015/wordml/symex" xmlns:wpg="http://schemas.microsoft.com/office/word/2010/wordprocessingGroup" xmlns:wpi="http://schemas.microsoft.com/office/word/2010/wordprocessingInk" xmlns:wne="http://schemas.microsoft.com/office/word/2006/wordml" xmlns:wps="http://schemas.microsoft.com/office/word/2010/wordprocessingShape" mc:Ignorable="w14 w15 w16se w16cid w16 w16cex w16sdtdh wp14">
   <w:footnote w:type="separator" w:id="-1">
     <w:p>
       <w:pPr>
@@ -1954,7 +2220,7 @@
 </file>
 
 <file path=word/numbering.xml><?xml version="1.0" encoding="utf-8"?>
-<w:numbering xmlns:wpc="http://schemas.microsoft.com/office/word/2010/wordprocessingCanvas" xmlns:cx="http://schemas.microsoft.com/office/drawing/2014/chartex" xmlns:cx1="http://schemas.microsoft.com/office/drawing/2015/9/8/chartex" xmlns:cx2="http://schemas.microsoft.com/office/drawing/2015/10/21/chartex" xmlns:cx3="http://schemas.microsoft.com/office/drawing/2016/5/9/chartex" xmlns:cx4="http://schemas.microsoft.com/office/drawing/2016/5/10/chartex" xmlns:cx5="http://schemas.microsoft.com/office/drawing/2016/5/11/chartex" xmlns:cx6="http://schemas.microsoft.com/office/drawing/2016/5/12/chartex" xmlns:cx7="http://schemas.microsoft.com/office/drawing/2016/5/13/chartex" xmlns:cx8="http://schemas.microsoft.com/office/drawing/2016/5/14/chartex" xmlns:mc="http://schemas.openxmlformats.org/markup-compatibility/2006" xmlns:aink="http://schemas.microsoft.com/office/drawing/2016/ink" xmlns:am3d="http://schemas.microsoft.com/office/drawing/2017/model3d" xmlns:o="urn:schemas-microsoft-com:office:office" xmlns:r="http://schemas.openxmlformats.org/officeDocument/2006/relationships" xmlns:m="http://schemas.openxmlformats.org/officeDocument/2006/math" xmlns:v="urn:schemas-microsoft-com:vml" xmlns:wp14="http://schemas.microsoft.com/office/word/2010/wordprocessingDrawing" xmlns:wp="http://schemas.openxmlformats.org/drawingml/2006/wordprocessingDrawing" xmlns:w10="urn:schemas-microsoft-com:office:word" xmlns:w="http://schemas.openxmlformats.org/wordprocessingml/2006/main" xmlns:w14="http://schemas.microsoft.com/office/word/2010/wordml" xmlns:w15="http://schemas.microsoft.com/office/word/2012/wordml" xmlns:w16cex="http://schemas.microsoft.com/office/word/2018/wordml/cex" xmlns:w16cid="http://schemas.microsoft.com/office/word/2016/wordml/cid" xmlns:w16="http://schemas.microsoft.com/office/word/2018/wordml" xmlns:w16sdtdh="http://schemas.microsoft.com/office/word/2020/wordml/sdtdatahash" xmlns:w16se="http://schemas.microsoft.com/office/word/2015/wordml/symex" xmlns:wpg="http://schemas.microsoft.com/office/word/2010/wordprocessingGroup" xmlns:wpi="http://schemas.microsoft.com/office/word/2010/wordprocessingInk" xmlns:wne="http://schemas.microsoft.com/office/word/2006/wordml" xmlns:wps="http://schemas.microsoft.com/office/word/2010/wordprocessingShape" mc:Ignorable="w14 w15 w16se w16cid w16 w16cex w16sdtdh wp14">
+<w:numbering xmlns:wpc="http://schemas.microsoft.com/office/word/2010/wordprocessingCanvas" xmlns:cx="http://schemas.microsoft.com/office/drawing/2014/chartex" xmlns:cx1="http://schemas.microsoft.com/office/drawing/2015/9/8/chartex" xmlns:cx2="http://schemas.microsoft.com/office/drawing/2015/10/21/chartex" xmlns:cx3="http://schemas.microsoft.com/office/drawing/2016/5/9/chartex" xmlns:cx4="http://schemas.microsoft.com/office/drawing/2016/5/10/chartex" xmlns:cx5="http://schemas.microsoft.com/office/drawing/2016/5/11/chartex" xmlns:cx6="http://schemas.microsoft.com/office/drawing/2016/5/12/chartex" xmlns:cx7="http://schemas.microsoft.com/office/drawing/2016/5/13/chartex" xmlns:cx8="http://schemas.microsoft.com/office/drawing/2016/5/14/chartex" xmlns:mc="http://schemas.openxmlformats.org/markup-compatibility/2006" xmlns:aink="http://schemas.microsoft.com/office/drawing/2016/ink" xmlns:am3d="http://schemas.microsoft.com/office/drawing/2017/model3d" xmlns:o="urn:schemas-microsoft-com:office:office" xmlns:oel="http://schemas.microsoft.com/office/2019/extlst" xmlns:r="http://schemas.openxmlformats.org/officeDocument/2006/relationships" xmlns:m="http://schemas.openxmlformats.org/officeDocument/2006/math" xmlns:v="urn:schemas-microsoft-com:vml" xmlns:wp14="http://schemas.microsoft.com/office/word/2010/wordprocessingDrawing" xmlns:wp="http://schemas.openxmlformats.org/drawingml/2006/wordprocessingDrawing" xmlns:w10="urn:schemas-microsoft-com:office:word" xmlns:w="http://schemas.openxmlformats.org/wordprocessingml/2006/main" xmlns:w14="http://schemas.microsoft.com/office/word/2010/wordml" xmlns:w15="http://schemas.microsoft.com/office/word/2012/wordml" xmlns:w16cex="http://schemas.microsoft.com/office/word/2018/wordml/cex" xmlns:w16cid="http://schemas.microsoft.com/office/word/2016/wordml/cid" xmlns:w16="http://schemas.microsoft.com/office/word/2018/wordml" xmlns:w16sdtdh="http://schemas.microsoft.com/office/word/2020/wordml/sdtdatahash" xmlns:w16se="http://schemas.microsoft.com/office/word/2015/wordml/symex" xmlns:wpg="http://schemas.microsoft.com/office/word/2010/wordprocessingGroup" xmlns:wpi="http://schemas.microsoft.com/office/word/2010/wordprocessingInk" xmlns:wne="http://schemas.microsoft.com/office/word/2006/wordml" xmlns:wps="http://schemas.microsoft.com/office/word/2010/wordprocessingShape" mc:Ignorable="w14 w15 w16se w16cid w16 w16cex w16sdtdh wp14">
   <w:abstractNum w:abstractNumId="0" w15:restartNumberingAfterBreak="0">
     <w:nsid w:val="4CDA145B"/>
     <w:multiLevelType w:val="multilevel"/>
@@ -2331,6 +2597,95 @@
     </w:lvl>
   </w:abstractNum>
   <w:abstractNum w:abstractNumId="3" w15:restartNumberingAfterBreak="0">
+    <w:nsid w:val="558B0D86"/>
+    <w:multiLevelType w:val="hybridMultilevel"/>
+    <w:tmpl w:val="39C0E0EE"/>
+    <w:lvl w:ilvl="0" w:tplc="79A67AE6">
+      <w:start w:val="1"/>
+      <w:numFmt w:val="decimal"/>
+      <w:lvlText w:val="%1."/>
+      <w:lvlJc w:val="left"/>
+      <w:pPr>
+        <w:ind w:left="720" w:hanging="360"/>
+      </w:pPr>
+      <w:rPr>
+        <w:rFonts w:hint="default"/>
+      </w:rPr>
+    </w:lvl>
+    <w:lvl w:ilvl="1" w:tplc="48090019" w:tentative="1">
+      <w:start w:val="1"/>
+      <w:numFmt w:val="lowerLetter"/>
+      <w:lvlText w:val="%2."/>
+      <w:lvlJc w:val="left"/>
+      <w:pPr>
+        <w:ind w:left="1440" w:hanging="360"/>
+      </w:pPr>
+    </w:lvl>
+    <w:lvl w:ilvl="2" w:tplc="4809001B" w:tentative="1">
+      <w:start w:val="1"/>
+      <w:numFmt w:val="lowerRoman"/>
+      <w:lvlText w:val="%3."/>
+      <w:lvlJc w:val="right"/>
+      <w:pPr>
+        <w:ind w:left="2160" w:hanging="180"/>
+      </w:pPr>
+    </w:lvl>
+    <w:lvl w:ilvl="3" w:tplc="4809000F" w:tentative="1">
+      <w:start w:val="1"/>
+      <w:numFmt w:val="decimal"/>
+      <w:lvlText w:val="%4."/>
+      <w:lvlJc w:val="left"/>
+      <w:pPr>
+        <w:ind w:left="2880" w:hanging="360"/>
+      </w:pPr>
+    </w:lvl>
+    <w:lvl w:ilvl="4" w:tplc="48090019" w:tentative="1">
+      <w:start w:val="1"/>
+      <w:numFmt w:val="lowerLetter"/>
+      <w:lvlText w:val="%5."/>
+      <w:lvlJc w:val="left"/>
+      <w:pPr>
+        <w:ind w:left="3600" w:hanging="360"/>
+      </w:pPr>
+    </w:lvl>
+    <w:lvl w:ilvl="5" w:tplc="4809001B" w:tentative="1">
+      <w:start w:val="1"/>
+      <w:numFmt w:val="lowerRoman"/>
+      <w:lvlText w:val="%6."/>
+      <w:lvlJc w:val="right"/>
+      <w:pPr>
+        <w:ind w:left="4320" w:hanging="180"/>
+      </w:pPr>
+    </w:lvl>
+    <w:lvl w:ilvl="6" w:tplc="4809000F" w:tentative="1">
+      <w:start w:val="1"/>
+      <w:numFmt w:val="decimal"/>
+      <w:lvlText w:val="%7."/>
+      <w:lvlJc w:val="left"/>
+      <w:pPr>
+        <w:ind w:left="5040" w:hanging="360"/>
+      </w:pPr>
+    </w:lvl>
+    <w:lvl w:ilvl="7" w:tplc="48090019" w:tentative="1">
+      <w:start w:val="1"/>
+      <w:numFmt w:val="lowerLetter"/>
+      <w:lvlText w:val="%8."/>
+      <w:lvlJc w:val="left"/>
+      <w:pPr>
+        <w:ind w:left="5760" w:hanging="360"/>
+      </w:pPr>
+    </w:lvl>
+    <w:lvl w:ilvl="8" w:tplc="4809001B" w:tentative="1">
+      <w:start w:val="1"/>
+      <w:numFmt w:val="lowerRoman"/>
+      <w:lvlText w:val="%9."/>
+      <w:lvlJc w:val="right"/>
+      <w:pPr>
+        <w:ind w:left="6480" w:hanging="180"/>
+      </w:pPr>
+    </w:lvl>
+  </w:abstractNum>
+  <w:abstractNum w:abstractNumId="4" w15:restartNumberingAfterBreak="0">
     <w:nsid w:val="62301EAF"/>
     <w:multiLevelType w:val="multilevel"/>
     <w:tmpl w:val="B9FC7D20"/>
@@ -2470,17 +2825,20 @@
       </w:rPr>
     </w:lvl>
   </w:abstractNum>
-  <w:num w:numId="1">
+  <w:num w:numId="1" w16cid:durableId="351499619">
     <w:abstractNumId w:val="1"/>
   </w:num>
-  <w:num w:numId="2">
+  <w:num w:numId="2" w16cid:durableId="1257978506">
     <w:abstractNumId w:val="0"/>
   </w:num>
-  <w:num w:numId="3">
+  <w:num w:numId="3" w16cid:durableId="1265647199">
+    <w:abstractNumId w:val="4"/>
+  </w:num>
+  <w:num w:numId="4" w16cid:durableId="808325256">
+    <w:abstractNumId w:val="2"/>
+  </w:num>
+  <w:num w:numId="5" w16cid:durableId="1041396801">
     <w:abstractNumId w:val="3"/>
-  </w:num>
-  <w:num w:numId="4">
-    <w:abstractNumId w:val="2"/>
   </w:num>
 </w:numbering>
 </file>
@@ -2607,6 +2965,7 @@
     <w:lsdException w:name="HTML Sample" w:semiHidden="1" w:unhideWhenUsed="1"/>
     <w:lsdException w:name="HTML Typewriter" w:semiHidden="1" w:unhideWhenUsed="1"/>
     <w:lsdException w:name="HTML Variable" w:semiHidden="1" w:unhideWhenUsed="1"/>
+    <w:lsdException w:name="Normal Table" w:semiHidden="1" w:unhideWhenUsed="1"/>
     <w:lsdException w:name="annotation subject" w:semiHidden="1" w:unhideWhenUsed="1"/>
     <w:lsdException w:name="No List" w:semiHidden="1" w:unhideWhenUsed="1"/>
     <w:lsdException w:name="Outline List 1" w:semiHidden="1" w:unhideWhenUsed="1"/>
@@ -2649,8 +3008,11 @@
     <w:lsdException w:name="Table Contemporary" w:semiHidden="1" w:unhideWhenUsed="1"/>
     <w:lsdException w:name="Table Elegant" w:semiHidden="1" w:unhideWhenUsed="1"/>
     <w:lsdException w:name="Table Professional" w:semiHidden="1" w:unhideWhenUsed="1"/>
+    <w:lsdException w:name="Table Subtle 1" w:semiHidden="1" w:unhideWhenUsed="1"/>
     <w:lsdException w:name="Table Subtle 2" w:semiHidden="1" w:unhideWhenUsed="1"/>
     <w:lsdException w:name="Table Web 1" w:semiHidden="1" w:unhideWhenUsed="1"/>
+    <w:lsdException w:name="Table Web 2" w:semiHidden="1" w:unhideWhenUsed="1"/>
+    <w:lsdException w:name="Table Web 3" w:semiHidden="1" w:unhideWhenUsed="1"/>
     <w:lsdException w:name="Balloon Text" w:semiHidden="1" w:unhideWhenUsed="1"/>
     <w:lsdException w:name="Table Grid" w:uiPriority="39"/>
     <w:lsdException w:name="Table Theme" w:semiHidden="1" w:unhideWhenUsed="1"/>
@@ -2912,7 +3274,6 @@
     <w:next w:val="Normal"/>
     <w:link w:val="Heading2Char"/>
     <w:uiPriority w:val="9"/>
-    <w:semiHidden/>
     <w:unhideWhenUsed/>
     <w:qFormat/>
     <w:rsid w:val="008D3CBB"/>
@@ -2927,6 +3288,28 @@
       <w:color w:val="2E74B5" w:themeColor="accent1" w:themeShade="BF"/>
       <w:sz w:val="26"/>
       <w:szCs w:val="26"/>
+    </w:rPr>
+  </w:style>
+  <w:style w:type="paragraph" w:styleId="Heading3">
+    <w:name w:val="heading 3"/>
+    <w:basedOn w:val="Normal"/>
+    <w:next w:val="Normal"/>
+    <w:link w:val="Heading3Char"/>
+    <w:uiPriority w:val="9"/>
+    <w:unhideWhenUsed/>
+    <w:qFormat/>
+    <w:rsid w:val="00F853A8"/>
+    <w:pPr>
+      <w:keepNext/>
+      <w:keepLines/>
+      <w:spacing w:before="40" w:after="0"/>
+      <w:outlineLvl w:val="2"/>
+    </w:pPr>
+    <w:rPr>
+      <w:rFonts w:asciiTheme="majorHAnsi" w:eastAsiaTheme="majorEastAsia" w:hAnsiTheme="majorHAnsi" w:cstheme="majorBidi"/>
+      <w:color w:val="1F4D78" w:themeColor="accent1" w:themeShade="7F"/>
+      <w:sz w:val="24"/>
+      <w:szCs w:val="24"/>
     </w:rPr>
   </w:style>
   <w:style w:type="character" w:default="1" w:styleId="DefaultParagraphFont">
@@ -2997,7 +3380,6 @@
     <w:basedOn w:val="DefaultParagraphFont"/>
     <w:link w:val="Heading2"/>
     <w:uiPriority w:val="9"/>
-    <w:semiHidden/>
     <w:qFormat/>
     <w:rsid w:val="008D3CBB"/>
     <w:rPr>
@@ -3142,6 +3524,31 @@
     <w:name w:val="Frame Contents"/>
     <w:basedOn w:val="Normal"/>
     <w:qFormat/>
+  </w:style>
+  <w:style w:type="character" w:customStyle="1" w:styleId="Heading3Char">
+    <w:name w:val="Heading 3 Char"/>
+    <w:basedOn w:val="DefaultParagraphFont"/>
+    <w:link w:val="Heading3"/>
+    <w:uiPriority w:val="9"/>
+    <w:rsid w:val="00F853A8"/>
+    <w:rPr>
+      <w:rFonts w:asciiTheme="majorHAnsi" w:eastAsiaTheme="majorEastAsia" w:hAnsiTheme="majorHAnsi" w:cstheme="majorBidi"/>
+      <w:color w:val="1F4D78" w:themeColor="accent1" w:themeShade="7F"/>
+      <w:sz w:val="24"/>
+      <w:szCs w:val="24"/>
+    </w:rPr>
+  </w:style>
+  <w:style w:type="character" w:styleId="UnresolvedMention">
+    <w:name w:val="Unresolved Mention"/>
+    <w:basedOn w:val="DefaultParagraphFont"/>
+    <w:uiPriority w:val="99"/>
+    <w:semiHidden/>
+    <w:unhideWhenUsed/>
+    <w:rsid w:val="00C43859"/>
+    <w:rPr>
+      <w:color w:val="605E5C"/>
+      <w:shd w:val="clear" w:color="auto" w:fill="E1DFDD"/>
+    </w:rPr>
   </w:style>
 </w:styles>
 </file>

</xml_diff>